<commit_message>
documentation updates, simplified over complexity..
</commit_message>
<xml_diff>
--- a/doc/probe-development.docx
+++ b/doc/probe-development.docx
@@ -60,6 +60,12 @@
           <w:lang w:val="en-GB"/>
         </w:rPr>
         <w:t>Probe Development</w:t>
+      </w:r>
+      <w:r>
+        <w:rPr>
+          <w:lang w:val="en-GB"/>
+        </w:rPr>
+        <w:t xml:space="preserve"> Instructions</w:t>
       </w:r>
     </w:p>
     <w:p>
@@ -380,8 +386,6 @@
             <w:fldChar w:fldCharType="end"/>
           </w:r>
         </w:p>
-        <w:bookmarkStart w:id="0" w:name="_GoBack" w:displacedByCustomXml="next"/>
-        <w:bookmarkEnd w:id="0" w:displacedByCustomXml="next"/>
       </w:sdtContent>
     </w:sdt>
     <w:p>
@@ -404,7 +408,7 @@
           <w:lang w:val="en-GB"/>
         </w:rPr>
       </w:pPr>
-      <w:bookmarkStart w:id="1" w:name="_Toc335748577"/>
+      <w:bookmarkStart w:id="0" w:name="_Toc335748577"/>
       <w:r>
         <w:rPr>
           <w:lang w:val="en-GB"/>
@@ -412,69 +416,69 @@
         <w:lastRenderedPageBreak/>
         <w:t>Introduction</w:t>
       </w:r>
+      <w:bookmarkEnd w:id="0"/>
+    </w:p>
+    <w:p>
+      <w:pPr>
+        <w:jc w:val="both"/>
+        <w:rPr>
+          <w:lang w:val="en-GB"/>
+        </w:rPr>
+      </w:pPr>
+      <w:r>
+        <w:rPr>
+          <w:lang w:val="en-GB"/>
+        </w:rPr>
+        <w:t>This document describes ho</w:t>
+      </w:r>
+      <w:r>
+        <w:rPr>
+          <w:lang w:val="en-GB"/>
+        </w:rPr>
+        <w:t>w</w:t>
+      </w:r>
+      <w:r>
+        <w:rPr>
+          <w:lang w:val="en-GB"/>
+        </w:rPr>
+        <w:t xml:space="preserve"> to </w:t>
+      </w:r>
+      <w:r>
+        <w:rPr>
+          <w:lang w:val="en-GB"/>
+        </w:rPr>
+        <w:t>integrate your probes with</w:t>
+      </w:r>
+      <w:r>
+        <w:rPr>
+          <w:lang w:val="en-GB"/>
+        </w:rPr>
+        <w:t xml:space="preserve"> le-</w:t>
+      </w:r>
+      <w:proofErr w:type="spellStart"/>
+      <w:r>
+        <w:rPr>
+          <w:lang w:val="en-GB"/>
+        </w:rPr>
+        <w:t>mon.</w:t>
+      </w:r>
+      <w:proofErr w:type="spellEnd"/>
+    </w:p>
+    <w:p>
+      <w:pPr>
+        <w:pStyle w:val="Heading1"/>
+        <w:rPr>
+          <w:lang w:val="en-GB"/>
+        </w:rPr>
+      </w:pPr>
+      <w:bookmarkStart w:id="1" w:name="_Toc335748578"/>
+      <w:r>
+        <w:rPr>
+          <w:lang w:val="en-GB"/>
+        </w:rPr>
+        <w:t>What is a probe?</w:t>
+      </w:r>
       <w:bookmarkEnd w:id="1"/>
-    </w:p>
-    <w:p>
-      <w:pPr>
-        <w:jc w:val="both"/>
-        <w:rPr>
-          <w:lang w:val="en-GB"/>
-        </w:rPr>
-      </w:pPr>
-      <w:r>
-        <w:rPr>
-          <w:lang w:val="en-GB"/>
-        </w:rPr>
-        <w:t>This document describes ho</w:t>
-      </w:r>
-      <w:r>
-        <w:rPr>
-          <w:lang w:val="en-GB"/>
-        </w:rPr>
-        <w:t>w</w:t>
-      </w:r>
-      <w:r>
-        <w:rPr>
-          <w:lang w:val="en-GB"/>
-        </w:rPr>
-        <w:t xml:space="preserve"> to </w:t>
-      </w:r>
-      <w:r>
-        <w:rPr>
-          <w:lang w:val="en-GB"/>
-        </w:rPr>
-        <w:t>integrate your probes with</w:t>
-      </w:r>
-      <w:r>
-        <w:rPr>
-          <w:lang w:val="en-GB"/>
-        </w:rPr>
-        <w:t xml:space="preserve"> le-</w:t>
-      </w:r>
-      <w:proofErr w:type="spellStart"/>
-      <w:r>
-        <w:rPr>
-          <w:lang w:val="en-GB"/>
-        </w:rPr>
-        <w:t>mon.</w:t>
-      </w:r>
-      <w:proofErr w:type="spellEnd"/>
-    </w:p>
-    <w:p>
-      <w:pPr>
-        <w:pStyle w:val="Heading1"/>
-        <w:rPr>
-          <w:lang w:val="en-GB"/>
-        </w:rPr>
-      </w:pPr>
-      <w:bookmarkStart w:id="2" w:name="_Toc335748578"/>
-      <w:r>
-        <w:rPr>
-          <w:lang w:val="en-GB"/>
-        </w:rPr>
-        <w:t>What is a probe?</w:t>
-      </w:r>
-      <w:bookmarkEnd w:id="2"/>
     </w:p>
     <w:p>
       <w:pPr>
@@ -592,16 +596,36 @@
     </w:p>
     <w:p>
       <w:pPr>
+        <w:rPr>
+          <w:rFonts w:asciiTheme="majorHAnsi" w:eastAsiaTheme="majorEastAsia" w:hAnsiTheme="majorHAnsi" w:cstheme="majorBidi"/>
+          <w:b/>
+          <w:bCs/>
+          <w:color w:val="365F91" w:themeColor="accent1" w:themeShade="BF"/>
+          <w:sz w:val="28"/>
+          <w:szCs w:val="28"/>
+          <w:lang w:val="en-GB"/>
+        </w:rPr>
+      </w:pPr>
+      <w:bookmarkStart w:id="2" w:name="_Toc335748579"/>
+      <w:r>
+        <w:rPr>
+          <w:lang w:val="en-GB"/>
+        </w:rPr>
+        <w:br w:type="page"/>
+      </w:r>
+    </w:p>
+    <w:p>
+      <w:pPr>
         <w:pStyle w:val="Heading1"/>
         <w:rPr>
           <w:lang w:val="en-GB"/>
         </w:rPr>
       </w:pPr>
-      <w:bookmarkStart w:id="3" w:name="_Toc335748579"/>
-      <w:r>
-        <w:rPr>
-          <w:lang w:val="en-GB"/>
-        </w:rPr>
+      <w:r>
+        <w:rPr>
+          <w:lang w:val="en-GB"/>
+        </w:rPr>
+        <w:lastRenderedPageBreak/>
         <w:t>Integrating your probes with le-</w:t>
       </w:r>
       <w:proofErr w:type="spellStart"/>
@@ -611,77 +635,2962 @@
         </w:rPr>
         <w:t>mon</w:t>
       </w:r>
+      <w:bookmarkEnd w:id="2"/>
+      <w:proofErr w:type="spellEnd"/>
+    </w:p>
+    <w:p>
+      <w:pPr>
+        <w:jc w:val="both"/>
+        <w:rPr>
+          <w:lang w:val="en-GB"/>
+        </w:rPr>
+      </w:pPr>
+      <w:r>
+        <w:rPr>
+          <w:lang w:val="en-GB"/>
+        </w:rPr>
+        <w:t>To integrate with le-</w:t>
+      </w:r>
+      <w:proofErr w:type="spellStart"/>
+      <w:r>
+        <w:rPr>
+          <w:lang w:val="en-GB"/>
+        </w:rPr>
+        <w:t>mon</w:t>
+      </w:r>
+      <w:proofErr w:type="spellEnd"/>
+      <w:r>
+        <w:rPr>
+          <w:lang w:val="en-GB"/>
+        </w:rPr>
+        <w:t>, two different basic options are provided. One is a push-based solution, while the other is a pull-based solution. The difference with the two is that in a push-based solution, the probe pushes the data to le-</w:t>
+      </w:r>
+      <w:proofErr w:type="spellStart"/>
+      <w:r>
+        <w:rPr>
+          <w:lang w:val="en-GB"/>
+        </w:rPr>
+        <w:t>mon</w:t>
+      </w:r>
+      <w:proofErr w:type="spellEnd"/>
+      <w:r>
+        <w:rPr>
+          <w:lang w:val="en-GB"/>
+        </w:rPr>
+        <w:t xml:space="preserve"> at its own will. In a pull-based solution, le-</w:t>
+      </w:r>
+      <w:proofErr w:type="spellStart"/>
+      <w:r>
+        <w:rPr>
+          <w:lang w:val="en-GB"/>
+        </w:rPr>
+        <w:t>mon</w:t>
+      </w:r>
+      <w:proofErr w:type="spellEnd"/>
+      <w:r>
+        <w:rPr>
+          <w:lang w:val="en-GB"/>
+        </w:rPr>
+        <w:t xml:space="preserve"> will query the probe for data at predefined intervals.</w:t>
+      </w:r>
+    </w:p>
+    <w:p>
+      <w:pPr>
+        <w:rPr>
+          <w:b/>
+          <w:lang w:val="en-GB"/>
+        </w:rPr>
+      </w:pPr>
+      <w:r>
+        <w:rPr>
+          <w:b/>
+          <w:lang w:val="en-GB"/>
+        </w:rPr>
+        <w:t>Pull-Based</w:t>
+      </w:r>
+    </w:p>
+    <w:p>
+      <w:pPr>
+        <w:rPr>
+          <w:lang w:val="en-GB"/>
+        </w:rPr>
+      </w:pPr>
+      <w:r>
+        <w:rPr>
+          <w:lang w:val="en-GB"/>
+        </w:rPr>
+        <w:t xml:space="preserve">You need to implement the </w:t>
+      </w:r>
+      <w:proofErr w:type="spellStart"/>
+      <w:r>
+        <w:rPr>
+          <w:rFonts w:ascii="Courier New" w:hAnsi="Courier New" w:cs="Courier New"/>
+          <w:sz w:val="20"/>
+          <w:szCs w:val="20"/>
+          <w:lang w:val="en-GB"/>
+        </w:rPr>
+        <w:t>fi.vtt.lemon.probe.shared.Probe</w:t>
+      </w:r>
+      <w:proofErr w:type="spellEnd"/>
+      <w:r>
+        <w:rPr>
+          <w:lang w:val="en-GB"/>
+        </w:rPr>
+        <w:t xml:space="preserve"> interface for you probe agent.  </w:t>
+      </w:r>
+    </w:p>
+    <w:p>
+      <w:pPr>
+        <w:rPr>
+          <w:lang w:val="en-GB"/>
+        </w:rPr>
+      </w:pPr>
+      <w:r>
+        <w:rPr>
+          <w:lang w:val="en-GB"/>
+        </w:rPr>
+        <w:t xml:space="preserve">An example of a pull-based probe-agent can be found in the class </w:t>
+      </w:r>
+      <w:proofErr w:type="spellStart"/>
+      <w:r>
+        <w:rPr>
+          <w:rFonts w:ascii="Courier New" w:hAnsi="Courier New" w:cs="Courier New"/>
+          <w:sz w:val="20"/>
+          <w:szCs w:val="20"/>
+          <w:lang w:val="en-GB"/>
+        </w:rPr>
+        <w:t>fi.vtt.lemon.probes.ssh.SSHProbeAgent</w:t>
+      </w:r>
+      <w:proofErr w:type="spellEnd"/>
+      <w:r>
+        <w:rPr>
+          <w:lang w:val="en-GB"/>
+        </w:rPr>
+        <w:t>. Let’s take a look at it next.</w:t>
+      </w:r>
+    </w:p>
+    <w:p>
+      <w:pPr>
+        <w:pBdr>
+          <w:top w:val="single" w:sz="4" w:space="1" w:color="auto"/>
+          <w:left w:val="single" w:sz="4" w:space="4" w:color="auto"/>
+          <w:bottom w:val="single" w:sz="4" w:space="1" w:color="auto"/>
+          <w:right w:val="single" w:sz="4" w:space="4" w:color="auto"/>
+        </w:pBdr>
+        <w:spacing w:after="0"/>
+        <w:rPr>
+          <w:rFonts w:ascii="Courier New" w:hAnsi="Courier New" w:cs="Courier New"/>
+          <w:sz w:val="16"/>
+          <w:szCs w:val="16"/>
+          <w:lang w:val="en-GB"/>
+        </w:rPr>
+      </w:pPr>
+      <w:proofErr w:type="gramStart"/>
+      <w:r>
+        <w:rPr>
+          <w:rFonts w:ascii="Courier New" w:hAnsi="Courier New" w:cs="Courier New"/>
+          <w:sz w:val="16"/>
+          <w:szCs w:val="16"/>
+          <w:lang w:val="en-GB"/>
+        </w:rPr>
+        <w:t>public</w:t>
+      </w:r>
+      <w:proofErr w:type="gramEnd"/>
+      <w:r>
+        <w:rPr>
+          <w:rFonts w:ascii="Courier New" w:hAnsi="Courier New" w:cs="Courier New"/>
+          <w:sz w:val="16"/>
+          <w:szCs w:val="16"/>
+          <w:lang w:val="en-GB"/>
+        </w:rPr>
+        <w:t xml:space="preserve"> class </w:t>
+      </w:r>
+      <w:proofErr w:type="spellStart"/>
+      <w:r>
+        <w:rPr>
+          <w:rFonts w:ascii="Courier New" w:hAnsi="Courier New" w:cs="Courier New"/>
+          <w:sz w:val="16"/>
+          <w:szCs w:val="16"/>
+          <w:lang w:val="en-GB"/>
+        </w:rPr>
+        <w:t>SSHProbeAgent</w:t>
+      </w:r>
+      <w:proofErr w:type="spellEnd"/>
+      <w:r>
+        <w:rPr>
+          <w:rFonts w:ascii="Courier New" w:hAnsi="Courier New" w:cs="Courier New"/>
+          <w:sz w:val="16"/>
+          <w:szCs w:val="16"/>
+          <w:lang w:val="en-GB"/>
+        </w:rPr>
+        <w:t xml:space="preserve"> extends </w:t>
+      </w:r>
+      <w:proofErr w:type="spellStart"/>
+      <w:r>
+        <w:rPr>
+          <w:rFonts w:ascii="Courier New" w:hAnsi="Courier New" w:cs="Courier New"/>
+          <w:sz w:val="16"/>
+          <w:szCs w:val="16"/>
+          <w:lang w:val="en-GB"/>
+        </w:rPr>
+        <w:t>BaseProbeAgent</w:t>
+      </w:r>
+      <w:proofErr w:type="spellEnd"/>
+      <w:r>
+        <w:rPr>
+          <w:rFonts w:ascii="Courier New" w:hAnsi="Courier New" w:cs="Courier New"/>
+          <w:sz w:val="16"/>
+          <w:szCs w:val="16"/>
+          <w:lang w:val="en-GB"/>
+        </w:rPr>
+        <w:t xml:space="preserve"> {</w:t>
+      </w:r>
+    </w:p>
+    <w:p>
+      <w:pPr>
+        <w:pBdr>
+          <w:top w:val="single" w:sz="4" w:space="1" w:color="auto"/>
+          <w:left w:val="single" w:sz="4" w:space="4" w:color="auto"/>
+          <w:bottom w:val="single" w:sz="4" w:space="1" w:color="auto"/>
+          <w:right w:val="single" w:sz="4" w:space="4" w:color="auto"/>
+        </w:pBdr>
+        <w:spacing w:after="0"/>
+        <w:rPr>
+          <w:rFonts w:ascii="Courier New" w:hAnsi="Courier New" w:cs="Courier New"/>
+          <w:sz w:val="16"/>
+          <w:szCs w:val="16"/>
+          <w:lang w:val="en-GB"/>
+        </w:rPr>
+      </w:pPr>
+      <w:r>
+        <w:rPr>
+          <w:rFonts w:ascii="Courier New" w:hAnsi="Courier New" w:cs="Courier New"/>
+          <w:sz w:val="16"/>
+          <w:szCs w:val="16"/>
+          <w:lang w:val="en-GB"/>
+        </w:rPr>
+        <w:t>…</w:t>
+      </w:r>
+    </w:p>
+    <w:p>
+      <w:pPr>
+        <w:pBdr>
+          <w:top w:val="single" w:sz="4" w:space="1" w:color="auto"/>
+          <w:left w:val="single" w:sz="4" w:space="4" w:color="auto"/>
+          <w:bottom w:val="single" w:sz="4" w:space="1" w:color="auto"/>
+          <w:right w:val="single" w:sz="4" w:space="4" w:color="auto"/>
+        </w:pBdr>
+        <w:spacing w:after="0"/>
+        <w:rPr>
+          <w:rFonts w:ascii="Courier New" w:hAnsi="Courier New" w:cs="Courier New"/>
+          <w:sz w:val="16"/>
+          <w:szCs w:val="16"/>
+          <w:lang w:val="en-GB"/>
+        </w:rPr>
+      </w:pPr>
+    </w:p>
+    <w:p>
+      <w:pPr>
+        <w:pBdr>
+          <w:top w:val="single" w:sz="4" w:space="1" w:color="auto"/>
+          <w:left w:val="single" w:sz="4" w:space="4" w:color="auto"/>
+          <w:bottom w:val="single" w:sz="4" w:space="1" w:color="auto"/>
+          <w:right w:val="single" w:sz="4" w:space="4" w:color="auto"/>
+        </w:pBdr>
+        <w:spacing w:after="0"/>
+        <w:rPr>
+          <w:rFonts w:ascii="Courier New" w:hAnsi="Courier New" w:cs="Courier New"/>
+          <w:sz w:val="16"/>
+          <w:szCs w:val="16"/>
+          <w:lang w:val="en-GB"/>
+        </w:rPr>
+      </w:pPr>
+      <w:r>
+        <w:rPr>
+          <w:rFonts w:ascii="Courier New" w:hAnsi="Courier New" w:cs="Courier New"/>
+          <w:sz w:val="16"/>
+          <w:szCs w:val="16"/>
+          <w:lang w:val="en-GB"/>
+        </w:rPr>
+        <w:t xml:space="preserve">  </w:t>
+      </w:r>
+      <w:proofErr w:type="gramStart"/>
+      <w:r>
+        <w:rPr>
+          <w:rFonts w:ascii="Courier New" w:hAnsi="Courier New" w:cs="Courier New"/>
+          <w:sz w:val="16"/>
+          <w:szCs w:val="16"/>
+          <w:lang w:val="en-GB"/>
+        </w:rPr>
+        <w:t>public</w:t>
+      </w:r>
+      <w:proofErr w:type="gramEnd"/>
+      <w:r>
+        <w:rPr>
+          <w:rFonts w:ascii="Courier New" w:hAnsi="Courier New" w:cs="Courier New"/>
+          <w:sz w:val="16"/>
+          <w:szCs w:val="16"/>
+          <w:lang w:val="en-GB"/>
+        </w:rPr>
+        <w:t xml:space="preserve"> String </w:t>
+      </w:r>
+      <w:proofErr w:type="spellStart"/>
+      <w:r>
+        <w:rPr>
+          <w:rFonts w:ascii="Courier New" w:hAnsi="Courier New" w:cs="Courier New"/>
+          <w:sz w:val="16"/>
+          <w:szCs w:val="16"/>
+          <w:lang w:val="en-GB"/>
+        </w:rPr>
+        <w:t>getMeasureURI</w:t>
+      </w:r>
+      <w:proofErr w:type="spellEnd"/>
+      <w:r>
+        <w:rPr>
+          <w:rFonts w:ascii="Courier New" w:hAnsi="Courier New" w:cs="Courier New"/>
+          <w:sz w:val="16"/>
+          <w:szCs w:val="16"/>
+          <w:lang w:val="en-GB"/>
+        </w:rPr>
+        <w:t>() {</w:t>
+      </w:r>
+    </w:p>
+    <w:p>
+      <w:pPr>
+        <w:pBdr>
+          <w:top w:val="single" w:sz="4" w:space="1" w:color="auto"/>
+          <w:left w:val="single" w:sz="4" w:space="4" w:color="auto"/>
+          <w:bottom w:val="single" w:sz="4" w:space="1" w:color="auto"/>
+          <w:right w:val="single" w:sz="4" w:space="4" w:color="auto"/>
+        </w:pBdr>
+        <w:spacing w:after="0"/>
+        <w:rPr>
+          <w:rFonts w:ascii="Courier New" w:hAnsi="Courier New" w:cs="Courier New"/>
+          <w:sz w:val="16"/>
+          <w:szCs w:val="16"/>
+          <w:lang w:val="en-GB"/>
+        </w:rPr>
+      </w:pPr>
+      <w:r>
+        <w:rPr>
+          <w:rFonts w:ascii="Courier New" w:hAnsi="Courier New" w:cs="Courier New"/>
+          <w:sz w:val="16"/>
+          <w:szCs w:val="16"/>
+          <w:lang w:val="en-GB"/>
+        </w:rPr>
+        <w:t xml:space="preserve">    </w:t>
+      </w:r>
+      <w:proofErr w:type="gramStart"/>
+      <w:r>
+        <w:rPr>
+          <w:rFonts w:ascii="Courier New" w:hAnsi="Courier New" w:cs="Courier New"/>
+          <w:sz w:val="16"/>
+          <w:szCs w:val="16"/>
+          <w:lang w:val="en-GB"/>
+        </w:rPr>
+        <w:t>return</w:t>
+      </w:r>
+      <w:proofErr w:type="gramEnd"/>
+      <w:r>
+        <w:rPr>
+          <w:rFonts w:ascii="Courier New" w:hAnsi="Courier New" w:cs="Courier New"/>
+          <w:sz w:val="16"/>
+          <w:szCs w:val="16"/>
+          <w:lang w:val="en-GB"/>
+        </w:rPr>
+        <w:t xml:space="preserve"> </w:t>
+      </w:r>
+      <w:proofErr w:type="spellStart"/>
+      <w:r>
+        <w:rPr>
+          <w:rFonts w:ascii="Courier New" w:hAnsi="Courier New" w:cs="Courier New"/>
+          <w:sz w:val="16"/>
+          <w:szCs w:val="16"/>
+          <w:lang w:val="en-GB"/>
+        </w:rPr>
+        <w:t>measureURI</w:t>
+      </w:r>
+      <w:proofErr w:type="spellEnd"/>
+      <w:r>
+        <w:rPr>
+          <w:rFonts w:ascii="Courier New" w:hAnsi="Courier New" w:cs="Courier New"/>
+          <w:sz w:val="16"/>
+          <w:szCs w:val="16"/>
+          <w:lang w:val="en-GB"/>
+        </w:rPr>
+        <w:t>;</w:t>
+      </w:r>
+    </w:p>
+    <w:p>
+      <w:pPr>
+        <w:pBdr>
+          <w:top w:val="single" w:sz="4" w:space="1" w:color="auto"/>
+          <w:left w:val="single" w:sz="4" w:space="4" w:color="auto"/>
+          <w:bottom w:val="single" w:sz="4" w:space="1" w:color="auto"/>
+          <w:right w:val="single" w:sz="4" w:space="4" w:color="auto"/>
+        </w:pBdr>
+        <w:spacing w:after="0"/>
+        <w:rPr>
+          <w:rFonts w:ascii="Courier New" w:hAnsi="Courier New" w:cs="Courier New"/>
+          <w:sz w:val="16"/>
+          <w:szCs w:val="16"/>
+          <w:lang w:val="en-GB"/>
+        </w:rPr>
+      </w:pPr>
+      <w:r>
+        <w:rPr>
+          <w:rFonts w:ascii="Courier New" w:hAnsi="Courier New" w:cs="Courier New"/>
+          <w:sz w:val="16"/>
+          <w:szCs w:val="16"/>
+          <w:lang w:val="en-GB"/>
+        </w:rPr>
+        <w:t xml:space="preserve">  }</w:t>
+      </w:r>
+    </w:p>
+    <w:p>
+      <w:pPr>
+        <w:pBdr>
+          <w:top w:val="single" w:sz="4" w:space="1" w:color="auto"/>
+          <w:left w:val="single" w:sz="4" w:space="4" w:color="auto"/>
+          <w:bottom w:val="single" w:sz="4" w:space="1" w:color="auto"/>
+          <w:right w:val="single" w:sz="4" w:space="4" w:color="auto"/>
+        </w:pBdr>
+        <w:spacing w:after="0"/>
+        <w:rPr>
+          <w:rFonts w:ascii="Courier New" w:hAnsi="Courier New" w:cs="Courier New"/>
+          <w:sz w:val="16"/>
+          <w:szCs w:val="16"/>
+          <w:lang w:val="en-GB"/>
+        </w:rPr>
+      </w:pPr>
+    </w:p>
+    <w:p>
+      <w:pPr>
+        <w:pBdr>
+          <w:top w:val="single" w:sz="4" w:space="1" w:color="auto"/>
+          <w:left w:val="single" w:sz="4" w:space="4" w:color="auto"/>
+          <w:bottom w:val="single" w:sz="4" w:space="1" w:color="auto"/>
+          <w:right w:val="single" w:sz="4" w:space="4" w:color="auto"/>
+        </w:pBdr>
+        <w:spacing w:after="0"/>
+        <w:rPr>
+          <w:rFonts w:ascii="Courier New" w:hAnsi="Courier New" w:cs="Courier New"/>
+          <w:sz w:val="16"/>
+          <w:szCs w:val="16"/>
+          <w:lang w:val="en-GB"/>
+        </w:rPr>
+      </w:pPr>
+      <w:r>
+        <w:rPr>
+          <w:rFonts w:ascii="Courier New" w:hAnsi="Courier New" w:cs="Courier New"/>
+          <w:sz w:val="16"/>
+          <w:szCs w:val="16"/>
+          <w:lang w:val="en-GB"/>
+        </w:rPr>
+        <w:t xml:space="preserve">  </w:t>
+      </w:r>
+      <w:proofErr w:type="gramStart"/>
+      <w:r>
+        <w:rPr>
+          <w:rFonts w:ascii="Courier New" w:hAnsi="Courier New" w:cs="Courier New"/>
+          <w:sz w:val="16"/>
+          <w:szCs w:val="16"/>
+          <w:lang w:val="en-GB"/>
+        </w:rPr>
+        <w:t>public</w:t>
+      </w:r>
+      <w:proofErr w:type="gramEnd"/>
+      <w:r>
+        <w:rPr>
+          <w:rFonts w:ascii="Courier New" w:hAnsi="Courier New" w:cs="Courier New"/>
+          <w:sz w:val="16"/>
+          <w:szCs w:val="16"/>
+          <w:lang w:val="en-GB"/>
+        </w:rPr>
+        <w:t xml:space="preserve"> </w:t>
+      </w:r>
+      <w:proofErr w:type="spellStart"/>
+      <w:r>
+        <w:rPr>
+          <w:rFonts w:ascii="Courier New" w:hAnsi="Courier New" w:cs="Courier New"/>
+          <w:sz w:val="16"/>
+          <w:szCs w:val="16"/>
+          <w:lang w:val="en-GB"/>
+        </w:rPr>
+        <w:t>int</w:t>
+      </w:r>
+      <w:proofErr w:type="spellEnd"/>
+      <w:r>
+        <w:rPr>
+          <w:rFonts w:ascii="Courier New" w:hAnsi="Courier New" w:cs="Courier New"/>
+          <w:sz w:val="16"/>
+          <w:szCs w:val="16"/>
+          <w:lang w:val="en-GB"/>
+        </w:rPr>
+        <w:t xml:space="preserve"> </w:t>
+      </w:r>
+      <w:proofErr w:type="spellStart"/>
+      <w:r>
+        <w:rPr>
+          <w:rFonts w:ascii="Courier New" w:hAnsi="Courier New" w:cs="Courier New"/>
+          <w:sz w:val="16"/>
+          <w:szCs w:val="16"/>
+          <w:lang w:val="en-GB"/>
+        </w:rPr>
+        <w:t>getPrecision</w:t>
+      </w:r>
+      <w:proofErr w:type="spellEnd"/>
+      <w:r>
+        <w:rPr>
+          <w:rFonts w:ascii="Courier New" w:hAnsi="Courier New" w:cs="Courier New"/>
+          <w:sz w:val="16"/>
+          <w:szCs w:val="16"/>
+          <w:lang w:val="en-GB"/>
+        </w:rPr>
+        <w:t>() {</w:t>
+      </w:r>
+    </w:p>
+    <w:p>
+      <w:pPr>
+        <w:pBdr>
+          <w:top w:val="single" w:sz="4" w:space="1" w:color="auto"/>
+          <w:left w:val="single" w:sz="4" w:space="4" w:color="auto"/>
+          <w:bottom w:val="single" w:sz="4" w:space="1" w:color="auto"/>
+          <w:right w:val="single" w:sz="4" w:space="4" w:color="auto"/>
+        </w:pBdr>
+        <w:spacing w:after="0"/>
+        <w:rPr>
+          <w:rFonts w:ascii="Courier New" w:hAnsi="Courier New" w:cs="Courier New"/>
+          <w:sz w:val="16"/>
+          <w:szCs w:val="16"/>
+          <w:lang w:val="en-GB"/>
+        </w:rPr>
+      </w:pPr>
+      <w:r>
+        <w:rPr>
+          <w:rFonts w:ascii="Courier New" w:hAnsi="Courier New" w:cs="Courier New"/>
+          <w:sz w:val="16"/>
+          <w:szCs w:val="16"/>
+          <w:lang w:val="en-GB"/>
+        </w:rPr>
+        <w:t xml:space="preserve">    </w:t>
+      </w:r>
+      <w:proofErr w:type="gramStart"/>
+      <w:r>
+        <w:rPr>
+          <w:rFonts w:ascii="Courier New" w:hAnsi="Courier New" w:cs="Courier New"/>
+          <w:sz w:val="16"/>
+          <w:szCs w:val="16"/>
+          <w:lang w:val="en-GB"/>
+        </w:rPr>
+        <w:t>return</w:t>
+      </w:r>
+      <w:proofErr w:type="gramEnd"/>
+      <w:r>
+        <w:rPr>
+          <w:rFonts w:ascii="Courier New" w:hAnsi="Courier New" w:cs="Courier New"/>
+          <w:sz w:val="16"/>
+          <w:szCs w:val="16"/>
+          <w:lang w:val="en-GB"/>
+        </w:rPr>
+        <w:t xml:space="preserve"> precision;</w:t>
+      </w:r>
+    </w:p>
+    <w:p>
+      <w:pPr>
+        <w:pBdr>
+          <w:top w:val="single" w:sz="4" w:space="1" w:color="auto"/>
+          <w:left w:val="single" w:sz="4" w:space="4" w:color="auto"/>
+          <w:bottom w:val="single" w:sz="4" w:space="1" w:color="auto"/>
+          <w:right w:val="single" w:sz="4" w:space="4" w:color="auto"/>
+        </w:pBdr>
+        <w:spacing w:after="0"/>
+        <w:rPr>
+          <w:rFonts w:ascii="Courier New" w:hAnsi="Courier New" w:cs="Courier New"/>
+          <w:sz w:val="16"/>
+          <w:szCs w:val="16"/>
+          <w:lang w:val="en-GB"/>
+        </w:rPr>
+      </w:pPr>
+      <w:r>
+        <w:rPr>
+          <w:rFonts w:ascii="Courier New" w:hAnsi="Courier New" w:cs="Courier New"/>
+          <w:sz w:val="16"/>
+          <w:szCs w:val="16"/>
+          <w:lang w:val="en-GB"/>
+        </w:rPr>
+        <w:t xml:space="preserve">  }</w:t>
+      </w:r>
+    </w:p>
+    <w:p>
+      <w:pPr>
+        <w:pBdr>
+          <w:top w:val="single" w:sz="4" w:space="1" w:color="auto"/>
+          <w:left w:val="single" w:sz="4" w:space="4" w:color="auto"/>
+          <w:bottom w:val="single" w:sz="4" w:space="1" w:color="auto"/>
+          <w:right w:val="single" w:sz="4" w:space="4" w:color="auto"/>
+        </w:pBdr>
+        <w:spacing w:after="0"/>
+        <w:rPr>
+          <w:rFonts w:ascii="Courier New" w:hAnsi="Courier New" w:cs="Courier New"/>
+          <w:sz w:val="16"/>
+          <w:szCs w:val="16"/>
+          <w:lang w:val="en-GB"/>
+        </w:rPr>
+      </w:pPr>
+    </w:p>
+    <w:p>
+      <w:pPr>
+        <w:pBdr>
+          <w:top w:val="single" w:sz="4" w:space="1" w:color="auto"/>
+          <w:left w:val="single" w:sz="4" w:space="4" w:color="auto"/>
+          <w:bottom w:val="single" w:sz="4" w:space="1" w:color="auto"/>
+          <w:right w:val="single" w:sz="4" w:space="4" w:color="auto"/>
+        </w:pBdr>
+        <w:spacing w:after="0"/>
+        <w:rPr>
+          <w:rFonts w:ascii="Courier New" w:hAnsi="Courier New" w:cs="Courier New"/>
+          <w:sz w:val="16"/>
+          <w:szCs w:val="16"/>
+          <w:lang w:val="en-GB"/>
+        </w:rPr>
+      </w:pPr>
+      <w:r>
+        <w:rPr>
+          <w:rFonts w:ascii="Courier New" w:hAnsi="Courier New" w:cs="Courier New"/>
+          <w:sz w:val="16"/>
+          <w:szCs w:val="16"/>
+          <w:lang w:val="en-GB"/>
+        </w:rPr>
+        <w:t xml:space="preserve">  </w:t>
+      </w:r>
+      <w:proofErr w:type="gramStart"/>
+      <w:r>
+        <w:rPr>
+          <w:rFonts w:ascii="Courier New" w:hAnsi="Courier New" w:cs="Courier New"/>
+          <w:sz w:val="16"/>
+          <w:szCs w:val="16"/>
+          <w:lang w:val="en-GB"/>
+        </w:rPr>
+        <w:t>public</w:t>
+      </w:r>
+      <w:proofErr w:type="gramEnd"/>
+      <w:r>
+        <w:rPr>
+          <w:rFonts w:ascii="Courier New" w:hAnsi="Courier New" w:cs="Courier New"/>
+          <w:sz w:val="16"/>
+          <w:szCs w:val="16"/>
+          <w:lang w:val="en-GB"/>
+        </w:rPr>
+        <w:t xml:space="preserve"> String measure() {</w:t>
+      </w:r>
+    </w:p>
+    <w:p>
+      <w:pPr>
+        <w:pBdr>
+          <w:top w:val="single" w:sz="4" w:space="1" w:color="auto"/>
+          <w:left w:val="single" w:sz="4" w:space="4" w:color="auto"/>
+          <w:bottom w:val="single" w:sz="4" w:space="1" w:color="auto"/>
+          <w:right w:val="single" w:sz="4" w:space="4" w:color="auto"/>
+        </w:pBdr>
+        <w:spacing w:after="0"/>
+        <w:rPr>
+          <w:rFonts w:ascii="Courier New" w:hAnsi="Courier New" w:cs="Courier New"/>
+          <w:sz w:val="16"/>
+          <w:szCs w:val="16"/>
+          <w:lang w:val="en-GB"/>
+        </w:rPr>
+      </w:pPr>
+      <w:r>
+        <w:rPr>
+          <w:rFonts w:ascii="Courier New" w:hAnsi="Courier New" w:cs="Courier New"/>
+          <w:sz w:val="16"/>
+          <w:szCs w:val="16"/>
+          <w:lang w:val="en-GB"/>
+        </w:rPr>
+        <w:t xml:space="preserve">    </w:t>
+      </w:r>
+      <w:proofErr w:type="gramStart"/>
+      <w:r>
+        <w:rPr>
+          <w:rFonts w:ascii="Courier New" w:hAnsi="Courier New" w:cs="Courier New"/>
+          <w:sz w:val="16"/>
+          <w:szCs w:val="16"/>
+          <w:lang w:val="en-GB"/>
+        </w:rPr>
+        <w:t>try</w:t>
+      </w:r>
+      <w:proofErr w:type="gramEnd"/>
+      <w:r>
+        <w:rPr>
+          <w:rFonts w:ascii="Courier New" w:hAnsi="Courier New" w:cs="Courier New"/>
+          <w:sz w:val="16"/>
+          <w:szCs w:val="16"/>
+          <w:lang w:val="en-GB"/>
+        </w:rPr>
+        <w:t xml:space="preserve"> {</w:t>
+      </w:r>
+    </w:p>
+    <w:p>
+      <w:pPr>
+        <w:pBdr>
+          <w:top w:val="single" w:sz="4" w:space="1" w:color="auto"/>
+          <w:left w:val="single" w:sz="4" w:space="4" w:color="auto"/>
+          <w:bottom w:val="single" w:sz="4" w:space="1" w:color="auto"/>
+          <w:right w:val="single" w:sz="4" w:space="4" w:color="auto"/>
+        </w:pBdr>
+        <w:spacing w:after="0"/>
+        <w:rPr>
+          <w:rFonts w:ascii="Courier New" w:hAnsi="Courier New" w:cs="Courier New"/>
+          <w:sz w:val="16"/>
+          <w:szCs w:val="16"/>
+          <w:lang w:val="en-GB"/>
+        </w:rPr>
+      </w:pPr>
+      <w:r>
+        <w:rPr>
+          <w:rFonts w:ascii="Courier New" w:hAnsi="Courier New" w:cs="Courier New"/>
+          <w:sz w:val="16"/>
+          <w:szCs w:val="16"/>
+          <w:lang w:val="en-GB"/>
+        </w:rPr>
+        <w:t xml:space="preserve">      String result = </w:t>
+      </w:r>
+      <w:proofErr w:type="spellStart"/>
+      <w:proofErr w:type="gramStart"/>
+      <w:r>
+        <w:rPr>
+          <w:rFonts w:ascii="Courier New" w:hAnsi="Courier New" w:cs="Courier New"/>
+          <w:sz w:val="16"/>
+          <w:szCs w:val="16"/>
+          <w:lang w:val="en-GB"/>
+        </w:rPr>
+        <w:t>executeScript</w:t>
+      </w:r>
+      <w:proofErr w:type="spellEnd"/>
+      <w:r>
+        <w:rPr>
+          <w:rFonts w:ascii="Courier New" w:hAnsi="Courier New" w:cs="Courier New"/>
+          <w:sz w:val="16"/>
+          <w:szCs w:val="16"/>
+          <w:lang w:val="en-GB"/>
+        </w:rPr>
+        <w:t>(</w:t>
+      </w:r>
+      <w:proofErr w:type="gramEnd"/>
+      <w:r>
+        <w:rPr>
+          <w:rFonts w:ascii="Courier New" w:hAnsi="Courier New" w:cs="Courier New"/>
+          <w:sz w:val="16"/>
+          <w:szCs w:val="16"/>
+          <w:lang w:val="en-GB"/>
+        </w:rPr>
+        <w:t>);</w:t>
+      </w:r>
+    </w:p>
+    <w:p>
+      <w:pPr>
+        <w:pBdr>
+          <w:top w:val="single" w:sz="4" w:space="1" w:color="auto"/>
+          <w:left w:val="single" w:sz="4" w:space="4" w:color="auto"/>
+          <w:bottom w:val="single" w:sz="4" w:space="1" w:color="auto"/>
+          <w:right w:val="single" w:sz="4" w:space="4" w:color="auto"/>
+        </w:pBdr>
+        <w:spacing w:after="0"/>
+        <w:rPr>
+          <w:rFonts w:ascii="Courier New" w:hAnsi="Courier New" w:cs="Courier New"/>
+          <w:sz w:val="16"/>
+          <w:szCs w:val="16"/>
+          <w:lang w:val="en-GB"/>
+        </w:rPr>
+      </w:pPr>
+      <w:r>
+        <w:rPr>
+          <w:rFonts w:ascii="Courier New" w:hAnsi="Courier New" w:cs="Courier New"/>
+          <w:sz w:val="16"/>
+          <w:szCs w:val="16"/>
+          <w:lang w:val="en-GB"/>
+        </w:rPr>
+        <w:t xml:space="preserve">      </w:t>
+      </w:r>
+      <w:proofErr w:type="spellStart"/>
+      <w:proofErr w:type="gramStart"/>
+      <w:r>
+        <w:rPr>
+          <w:rFonts w:ascii="Courier New" w:hAnsi="Courier New" w:cs="Courier New"/>
+          <w:sz w:val="16"/>
+          <w:szCs w:val="16"/>
+          <w:lang w:val="en-GB"/>
+        </w:rPr>
+        <w:t>log.debug</w:t>
+      </w:r>
+      <w:proofErr w:type="spellEnd"/>
+      <w:r>
+        <w:rPr>
+          <w:rFonts w:ascii="Courier New" w:hAnsi="Courier New" w:cs="Courier New"/>
+          <w:sz w:val="16"/>
+          <w:szCs w:val="16"/>
+          <w:lang w:val="en-GB"/>
+        </w:rPr>
+        <w:t>(</w:t>
+      </w:r>
+      <w:proofErr w:type="gramEnd"/>
+      <w:r>
+        <w:rPr>
+          <w:rFonts w:ascii="Courier New" w:hAnsi="Courier New" w:cs="Courier New"/>
+          <w:sz w:val="16"/>
+          <w:szCs w:val="16"/>
+          <w:lang w:val="en-GB"/>
+        </w:rPr>
+        <w:t>"measurement result:" + result);</w:t>
+      </w:r>
+    </w:p>
+    <w:p>
+      <w:pPr>
+        <w:pBdr>
+          <w:top w:val="single" w:sz="4" w:space="1" w:color="auto"/>
+          <w:left w:val="single" w:sz="4" w:space="4" w:color="auto"/>
+          <w:bottom w:val="single" w:sz="4" w:space="1" w:color="auto"/>
+          <w:right w:val="single" w:sz="4" w:space="4" w:color="auto"/>
+        </w:pBdr>
+        <w:spacing w:after="0"/>
+        <w:rPr>
+          <w:rFonts w:ascii="Courier New" w:hAnsi="Courier New" w:cs="Courier New"/>
+          <w:sz w:val="16"/>
+          <w:szCs w:val="16"/>
+          <w:lang w:val="en-GB"/>
+        </w:rPr>
+      </w:pPr>
+      <w:r>
+        <w:rPr>
+          <w:rFonts w:ascii="Courier New" w:hAnsi="Courier New" w:cs="Courier New"/>
+          <w:sz w:val="16"/>
+          <w:szCs w:val="16"/>
+          <w:lang w:val="en-GB"/>
+        </w:rPr>
+        <w:t xml:space="preserve">      </w:t>
+      </w:r>
+      <w:proofErr w:type="gramStart"/>
+      <w:r>
+        <w:rPr>
+          <w:rFonts w:ascii="Courier New" w:hAnsi="Courier New" w:cs="Courier New"/>
+          <w:sz w:val="16"/>
+          <w:szCs w:val="16"/>
+          <w:lang w:val="en-GB"/>
+        </w:rPr>
+        <w:t>return</w:t>
+      </w:r>
+      <w:proofErr w:type="gramEnd"/>
+      <w:r>
+        <w:rPr>
+          <w:rFonts w:ascii="Courier New" w:hAnsi="Courier New" w:cs="Courier New"/>
+          <w:sz w:val="16"/>
+          <w:szCs w:val="16"/>
+          <w:lang w:val="en-GB"/>
+        </w:rPr>
+        <w:t xml:space="preserve"> result;</w:t>
+      </w:r>
+    </w:p>
+    <w:p>
+      <w:pPr>
+        <w:pBdr>
+          <w:top w:val="single" w:sz="4" w:space="1" w:color="auto"/>
+          <w:left w:val="single" w:sz="4" w:space="4" w:color="auto"/>
+          <w:bottom w:val="single" w:sz="4" w:space="1" w:color="auto"/>
+          <w:right w:val="single" w:sz="4" w:space="4" w:color="auto"/>
+        </w:pBdr>
+        <w:spacing w:after="0"/>
+        <w:rPr>
+          <w:rFonts w:ascii="Courier New" w:hAnsi="Courier New" w:cs="Courier New"/>
+          <w:sz w:val="16"/>
+          <w:szCs w:val="16"/>
+          <w:lang w:val="en-GB"/>
+        </w:rPr>
+      </w:pPr>
+      <w:r>
+        <w:rPr>
+          <w:rFonts w:ascii="Courier New" w:hAnsi="Courier New" w:cs="Courier New"/>
+          <w:sz w:val="16"/>
+          <w:szCs w:val="16"/>
+          <w:lang w:val="en-GB"/>
+        </w:rPr>
+        <w:t xml:space="preserve">    } catch (Exception e) {</w:t>
+      </w:r>
+    </w:p>
+    <w:p>
+      <w:pPr>
+        <w:pBdr>
+          <w:top w:val="single" w:sz="4" w:space="1" w:color="auto"/>
+          <w:left w:val="single" w:sz="4" w:space="4" w:color="auto"/>
+          <w:bottom w:val="single" w:sz="4" w:space="1" w:color="auto"/>
+          <w:right w:val="single" w:sz="4" w:space="4" w:color="auto"/>
+        </w:pBdr>
+        <w:spacing w:after="0"/>
+        <w:rPr>
+          <w:rFonts w:ascii="Courier New" w:hAnsi="Courier New" w:cs="Courier New"/>
+          <w:sz w:val="16"/>
+          <w:szCs w:val="16"/>
+          <w:lang w:val="en-GB"/>
+        </w:rPr>
+      </w:pPr>
+      <w:r>
+        <w:rPr>
+          <w:rFonts w:ascii="Courier New" w:hAnsi="Courier New" w:cs="Courier New"/>
+          <w:sz w:val="16"/>
+          <w:szCs w:val="16"/>
+          <w:lang w:val="en-GB"/>
+        </w:rPr>
+        <w:t xml:space="preserve">      </w:t>
+      </w:r>
+      <w:proofErr w:type="gramStart"/>
+      <w:r>
+        <w:rPr>
+          <w:rFonts w:ascii="Courier New" w:hAnsi="Courier New" w:cs="Courier New"/>
+          <w:sz w:val="16"/>
+          <w:szCs w:val="16"/>
+          <w:lang w:val="en-GB"/>
+        </w:rPr>
+        <w:t>throw</w:t>
+      </w:r>
+      <w:proofErr w:type="gramEnd"/>
+      <w:r>
+        <w:rPr>
+          <w:rFonts w:ascii="Courier New" w:hAnsi="Courier New" w:cs="Courier New"/>
+          <w:sz w:val="16"/>
+          <w:szCs w:val="16"/>
+          <w:lang w:val="en-GB"/>
+        </w:rPr>
+        <w:t xml:space="preserve"> new </w:t>
+      </w:r>
+      <w:proofErr w:type="spellStart"/>
+      <w:r>
+        <w:rPr>
+          <w:rFonts w:ascii="Courier New" w:hAnsi="Courier New" w:cs="Courier New"/>
+          <w:sz w:val="16"/>
+          <w:szCs w:val="16"/>
+          <w:lang w:val="en-GB"/>
+        </w:rPr>
+        <w:t>RuntimeException</w:t>
+      </w:r>
+      <w:proofErr w:type="spellEnd"/>
+      <w:r>
+        <w:rPr>
+          <w:rFonts w:ascii="Courier New" w:hAnsi="Courier New" w:cs="Courier New"/>
+          <w:sz w:val="16"/>
+          <w:szCs w:val="16"/>
+          <w:lang w:val="en-GB"/>
+        </w:rPr>
+        <w:t xml:space="preserve">("Failed to perform measure for " + </w:t>
+      </w:r>
+      <w:proofErr w:type="spellStart"/>
+      <w:r>
+        <w:rPr>
+          <w:rFonts w:ascii="Courier New" w:hAnsi="Courier New" w:cs="Courier New"/>
+          <w:sz w:val="16"/>
+          <w:szCs w:val="16"/>
+          <w:lang w:val="en-GB"/>
+        </w:rPr>
+        <w:t>measureURI</w:t>
+      </w:r>
+      <w:proofErr w:type="spellEnd"/>
+      <w:r>
+        <w:rPr>
+          <w:rFonts w:ascii="Courier New" w:hAnsi="Courier New" w:cs="Courier New"/>
+          <w:sz w:val="16"/>
+          <w:szCs w:val="16"/>
+          <w:lang w:val="en-GB"/>
+        </w:rPr>
+        <w:t xml:space="preserve"> + ", ", e);</w:t>
+      </w:r>
+    </w:p>
+    <w:p>
+      <w:pPr>
+        <w:pBdr>
+          <w:top w:val="single" w:sz="4" w:space="1" w:color="auto"/>
+          <w:left w:val="single" w:sz="4" w:space="4" w:color="auto"/>
+          <w:bottom w:val="single" w:sz="4" w:space="1" w:color="auto"/>
+          <w:right w:val="single" w:sz="4" w:space="4" w:color="auto"/>
+        </w:pBdr>
+        <w:spacing w:after="0"/>
+        <w:rPr>
+          <w:rFonts w:ascii="Courier New" w:hAnsi="Courier New" w:cs="Courier New"/>
+          <w:sz w:val="16"/>
+          <w:szCs w:val="16"/>
+          <w:lang w:val="en-GB"/>
+        </w:rPr>
+      </w:pPr>
+      <w:r>
+        <w:rPr>
+          <w:rFonts w:ascii="Courier New" w:hAnsi="Courier New" w:cs="Courier New"/>
+          <w:sz w:val="16"/>
+          <w:szCs w:val="16"/>
+          <w:lang w:val="en-GB"/>
+        </w:rPr>
+        <w:t xml:space="preserve">    }</w:t>
+      </w:r>
+    </w:p>
+    <w:p>
+      <w:pPr>
+        <w:pBdr>
+          <w:top w:val="single" w:sz="4" w:space="1" w:color="auto"/>
+          <w:left w:val="single" w:sz="4" w:space="4" w:color="auto"/>
+          <w:bottom w:val="single" w:sz="4" w:space="1" w:color="auto"/>
+          <w:right w:val="single" w:sz="4" w:space="4" w:color="auto"/>
+        </w:pBdr>
+        <w:spacing w:after="0"/>
+        <w:rPr>
+          <w:rFonts w:ascii="Courier New" w:hAnsi="Courier New" w:cs="Courier New"/>
+          <w:sz w:val="16"/>
+          <w:szCs w:val="16"/>
+          <w:lang w:val="en-GB"/>
+        </w:rPr>
+      </w:pPr>
+      <w:r>
+        <w:rPr>
+          <w:rFonts w:ascii="Courier New" w:hAnsi="Courier New" w:cs="Courier New"/>
+          <w:sz w:val="16"/>
+          <w:szCs w:val="16"/>
+          <w:lang w:val="en-GB"/>
+        </w:rPr>
+        <w:t xml:space="preserve">  }</w:t>
+      </w:r>
+    </w:p>
+    <w:p>
+      <w:pPr>
+        <w:pBdr>
+          <w:top w:val="single" w:sz="4" w:space="1" w:color="auto"/>
+          <w:left w:val="single" w:sz="4" w:space="4" w:color="auto"/>
+          <w:bottom w:val="single" w:sz="4" w:space="1" w:color="auto"/>
+          <w:right w:val="single" w:sz="4" w:space="4" w:color="auto"/>
+        </w:pBdr>
+        <w:spacing w:after="0"/>
+        <w:rPr>
+          <w:rFonts w:ascii="Courier New" w:hAnsi="Courier New" w:cs="Courier New"/>
+          <w:sz w:val="16"/>
+          <w:szCs w:val="16"/>
+          <w:lang w:val="en-GB"/>
+        </w:rPr>
+      </w:pPr>
+    </w:p>
+    <w:p>
+      <w:pPr>
+        <w:pBdr>
+          <w:top w:val="single" w:sz="4" w:space="1" w:color="auto"/>
+          <w:left w:val="single" w:sz="4" w:space="4" w:color="auto"/>
+          <w:bottom w:val="single" w:sz="4" w:space="1" w:color="auto"/>
+          <w:right w:val="single" w:sz="4" w:space="4" w:color="auto"/>
+        </w:pBdr>
+        <w:spacing w:after="0"/>
+        <w:rPr>
+          <w:rFonts w:ascii="Courier New" w:hAnsi="Courier New" w:cs="Courier New"/>
+          <w:sz w:val="16"/>
+          <w:szCs w:val="16"/>
+          <w:lang w:val="en-GB"/>
+        </w:rPr>
+      </w:pPr>
+      <w:r>
+        <w:rPr>
+          <w:rFonts w:ascii="Courier New" w:hAnsi="Courier New" w:cs="Courier New"/>
+          <w:sz w:val="16"/>
+          <w:szCs w:val="16"/>
+          <w:lang w:val="en-GB"/>
+        </w:rPr>
+        <w:t xml:space="preserve">  //executes the configured shell script on the configured target</w:t>
+      </w:r>
+    </w:p>
+    <w:p>
+      <w:pPr>
+        <w:pBdr>
+          <w:top w:val="single" w:sz="4" w:space="1" w:color="auto"/>
+          <w:left w:val="single" w:sz="4" w:space="4" w:color="auto"/>
+          <w:bottom w:val="single" w:sz="4" w:space="1" w:color="auto"/>
+          <w:right w:val="single" w:sz="4" w:space="4" w:color="auto"/>
+        </w:pBdr>
+        <w:spacing w:after="0"/>
+        <w:rPr>
+          <w:rFonts w:ascii="Courier New" w:hAnsi="Courier New" w:cs="Courier New"/>
+          <w:sz w:val="16"/>
+          <w:szCs w:val="16"/>
+          <w:lang w:val="en-GB"/>
+        </w:rPr>
+      </w:pPr>
+      <w:r>
+        <w:rPr>
+          <w:rFonts w:ascii="Courier New" w:hAnsi="Courier New" w:cs="Courier New"/>
+          <w:sz w:val="16"/>
+          <w:szCs w:val="16"/>
+          <w:lang w:val="en-GB"/>
+        </w:rPr>
+        <w:t xml:space="preserve">  </w:t>
+      </w:r>
+      <w:proofErr w:type="gramStart"/>
+      <w:r>
+        <w:rPr>
+          <w:rFonts w:ascii="Courier New" w:hAnsi="Courier New" w:cs="Courier New"/>
+          <w:sz w:val="16"/>
+          <w:szCs w:val="16"/>
+          <w:lang w:val="en-GB"/>
+        </w:rPr>
+        <w:t>private</w:t>
+      </w:r>
+      <w:proofErr w:type="gramEnd"/>
+      <w:r>
+        <w:rPr>
+          <w:rFonts w:ascii="Courier New" w:hAnsi="Courier New" w:cs="Courier New"/>
+          <w:sz w:val="16"/>
+          <w:szCs w:val="16"/>
+          <w:lang w:val="en-GB"/>
+        </w:rPr>
+        <w:t xml:space="preserve"> String </w:t>
+      </w:r>
+      <w:proofErr w:type="spellStart"/>
+      <w:r>
+        <w:rPr>
+          <w:rFonts w:ascii="Courier New" w:hAnsi="Courier New" w:cs="Courier New"/>
+          <w:sz w:val="16"/>
+          <w:szCs w:val="16"/>
+          <w:lang w:val="en-GB"/>
+        </w:rPr>
+        <w:t>executeScript</w:t>
+      </w:r>
+      <w:proofErr w:type="spellEnd"/>
+      <w:r>
+        <w:rPr>
+          <w:rFonts w:ascii="Courier New" w:hAnsi="Courier New" w:cs="Courier New"/>
+          <w:sz w:val="16"/>
+          <w:szCs w:val="16"/>
+          <w:lang w:val="en-GB"/>
+        </w:rPr>
+        <w:t>() throws Exception {</w:t>
+      </w:r>
+      <w:r>
+        <w:rPr>
+          <w:rFonts w:ascii="Courier New" w:hAnsi="Courier New" w:cs="Courier New"/>
+          <w:sz w:val="16"/>
+          <w:szCs w:val="16"/>
+          <w:lang w:val="en-GB"/>
+        </w:rPr>
+        <w:t xml:space="preserve"> …</w:t>
+      </w:r>
+    </w:p>
+    <w:p>
+      <w:pPr>
+        <w:pBdr>
+          <w:top w:val="single" w:sz="4" w:space="1" w:color="auto"/>
+          <w:left w:val="single" w:sz="4" w:space="4" w:color="auto"/>
+          <w:bottom w:val="single" w:sz="4" w:space="1" w:color="auto"/>
+          <w:right w:val="single" w:sz="4" w:space="4" w:color="auto"/>
+        </w:pBdr>
+        <w:spacing w:after="0"/>
+        <w:rPr>
+          <w:rFonts w:ascii="Courier New" w:hAnsi="Courier New" w:cs="Courier New"/>
+          <w:sz w:val="16"/>
+          <w:szCs w:val="16"/>
+          <w:lang w:val="en-GB"/>
+        </w:rPr>
+      </w:pPr>
+      <w:r>
+        <w:rPr>
+          <w:rFonts w:ascii="Courier New" w:hAnsi="Courier New" w:cs="Courier New"/>
+          <w:sz w:val="16"/>
+          <w:szCs w:val="16"/>
+          <w:lang w:val="en-GB"/>
+        </w:rPr>
+        <w:t xml:space="preserve">  }</w:t>
+      </w:r>
+    </w:p>
+    <w:p>
+      <w:pPr>
+        <w:pBdr>
+          <w:top w:val="single" w:sz="4" w:space="1" w:color="auto"/>
+          <w:left w:val="single" w:sz="4" w:space="4" w:color="auto"/>
+          <w:bottom w:val="single" w:sz="4" w:space="1" w:color="auto"/>
+          <w:right w:val="single" w:sz="4" w:space="4" w:color="auto"/>
+        </w:pBdr>
+        <w:spacing w:after="0"/>
+        <w:rPr>
+          <w:rFonts w:ascii="Courier New" w:hAnsi="Courier New" w:cs="Courier New"/>
+          <w:sz w:val="16"/>
+          <w:szCs w:val="16"/>
+          <w:lang w:val="en-GB"/>
+        </w:rPr>
+      </w:pPr>
+      <w:r>
+        <w:rPr>
+          <w:rFonts w:ascii="Courier New" w:hAnsi="Courier New" w:cs="Courier New"/>
+          <w:sz w:val="16"/>
+          <w:szCs w:val="16"/>
+          <w:lang w:val="en-GB"/>
+        </w:rPr>
+        <w:t>}</w:t>
+      </w:r>
+    </w:p>
+    <w:p>
+      <w:pPr>
+        <w:jc w:val="both"/>
+        <w:rPr>
+          <w:lang w:val="en-GB"/>
+        </w:rPr>
+      </w:pPr>
+      <w:r>
+        <w:rPr>
+          <w:lang w:val="en-GB"/>
+        </w:rPr>
+        <w:t xml:space="preserve">This partial code sample shows the </w:t>
+      </w:r>
+      <w:proofErr w:type="gramStart"/>
+      <w:r>
+        <w:rPr>
+          <w:rFonts w:ascii="Courier New" w:hAnsi="Courier New" w:cs="Courier New"/>
+          <w:sz w:val="20"/>
+          <w:szCs w:val="20"/>
+          <w:lang w:val="en-GB"/>
+        </w:rPr>
+        <w:t>measure(</w:t>
+      </w:r>
+      <w:proofErr w:type="gramEnd"/>
+      <w:r>
+        <w:rPr>
+          <w:rFonts w:ascii="Courier New" w:hAnsi="Courier New" w:cs="Courier New"/>
+          <w:sz w:val="20"/>
+          <w:szCs w:val="20"/>
+          <w:lang w:val="en-GB"/>
+        </w:rPr>
+        <w:t>)</w:t>
+      </w:r>
+      <w:r>
+        <w:rPr>
+          <w:lang w:val="en-GB"/>
+        </w:rPr>
+        <w:t xml:space="preserve"> function implementation of the </w:t>
+      </w:r>
+      <w:proofErr w:type="spellStart"/>
+      <w:r>
+        <w:rPr>
+          <w:lang w:val="en-GB"/>
+        </w:rPr>
+        <w:t>SSHProbeAgent</w:t>
+      </w:r>
+      <w:proofErr w:type="spellEnd"/>
+      <w:r>
+        <w:rPr>
+          <w:lang w:val="en-GB"/>
+        </w:rPr>
+        <w:t xml:space="preserve">. </w:t>
+      </w:r>
+      <w:r>
+        <w:rPr>
+          <w:lang w:val="en-GB"/>
+        </w:rPr>
+        <w:t xml:space="preserve">It also shows the </w:t>
+      </w:r>
+      <w:proofErr w:type="spellStart"/>
+      <w:proofErr w:type="gramStart"/>
+      <w:r>
+        <w:rPr>
+          <w:rFonts w:ascii="Courier New" w:hAnsi="Courier New" w:cs="Courier New"/>
+          <w:sz w:val="20"/>
+          <w:szCs w:val="20"/>
+          <w:lang w:val="en-GB"/>
+        </w:rPr>
+        <w:t>getMeasureURI</w:t>
+      </w:r>
+      <w:proofErr w:type="spellEnd"/>
+      <w:r>
+        <w:rPr>
+          <w:rFonts w:ascii="Courier New" w:hAnsi="Courier New" w:cs="Courier New"/>
+          <w:sz w:val="20"/>
+          <w:szCs w:val="20"/>
+          <w:lang w:val="en-GB"/>
+        </w:rPr>
+        <w:t>(</w:t>
+      </w:r>
+      <w:proofErr w:type="gramEnd"/>
+      <w:r>
+        <w:rPr>
+          <w:rFonts w:ascii="Courier New" w:hAnsi="Courier New" w:cs="Courier New"/>
+          <w:sz w:val="20"/>
+          <w:szCs w:val="20"/>
+          <w:lang w:val="en-GB"/>
+        </w:rPr>
+        <w:t>)</w:t>
+      </w:r>
+      <w:r>
+        <w:rPr>
+          <w:lang w:val="en-GB"/>
+        </w:rPr>
+        <w:t xml:space="preserve"> and </w:t>
+      </w:r>
+      <w:proofErr w:type="spellStart"/>
+      <w:r>
+        <w:rPr>
+          <w:rFonts w:ascii="Courier New" w:hAnsi="Courier New" w:cs="Courier New"/>
+          <w:sz w:val="20"/>
+          <w:szCs w:val="20"/>
+          <w:lang w:val="en-GB"/>
+        </w:rPr>
+        <w:t>getPrecision</w:t>
+      </w:r>
+      <w:proofErr w:type="spellEnd"/>
+      <w:r>
+        <w:rPr>
+          <w:rFonts w:ascii="Courier New" w:hAnsi="Courier New" w:cs="Courier New"/>
+          <w:sz w:val="20"/>
+          <w:szCs w:val="20"/>
+          <w:lang w:val="en-GB"/>
+        </w:rPr>
+        <w:t>()</w:t>
+      </w:r>
+      <w:r>
+        <w:rPr>
+          <w:lang w:val="en-GB"/>
+        </w:rPr>
+        <w:t xml:space="preserve"> functions that the </w:t>
+      </w:r>
+      <w:proofErr w:type="spellStart"/>
+      <w:r>
+        <w:rPr>
+          <w:lang w:val="en-GB"/>
+        </w:rPr>
+        <w:t>MeasurementProvider</w:t>
+      </w:r>
+      <w:proofErr w:type="spellEnd"/>
+      <w:r>
+        <w:rPr>
+          <w:lang w:val="en-GB"/>
+        </w:rPr>
+        <w:t xml:space="preserve"> uses to capture information about the data the probe provides. </w:t>
+      </w:r>
+      <w:r>
+        <w:rPr>
+          <w:lang w:val="en-GB"/>
+        </w:rPr>
+        <w:t>You then start the le-</w:t>
+      </w:r>
+      <w:proofErr w:type="spellStart"/>
+      <w:r>
+        <w:rPr>
+          <w:lang w:val="en-GB"/>
+        </w:rPr>
+        <w:t>mon</w:t>
+      </w:r>
+      <w:proofErr w:type="spellEnd"/>
+      <w:r>
+        <w:rPr>
+          <w:lang w:val="en-GB"/>
+        </w:rPr>
+        <w:t xml:space="preserve"> measurement provider with the following code</w:t>
+      </w:r>
+      <w:r>
+        <w:rPr>
+          <w:lang w:val="en-GB"/>
+        </w:rPr>
+        <w:t>.</w:t>
+      </w:r>
+    </w:p>
+    <w:p>
+      <w:pPr>
+        <w:pBdr>
+          <w:top w:val="single" w:sz="4" w:space="1" w:color="auto"/>
+          <w:left w:val="single" w:sz="4" w:space="4" w:color="auto"/>
+          <w:bottom w:val="single" w:sz="4" w:space="1" w:color="auto"/>
+          <w:right w:val="single" w:sz="4" w:space="4" w:color="auto"/>
+        </w:pBdr>
+        <w:spacing w:after="0"/>
+        <w:rPr>
+          <w:rFonts w:ascii="Courier New" w:hAnsi="Courier New" w:cs="Courier New"/>
+          <w:sz w:val="16"/>
+          <w:szCs w:val="16"/>
+          <w:lang w:val="en-GB"/>
+        </w:rPr>
+      </w:pPr>
+      <w:r>
+        <w:rPr>
+          <w:rFonts w:ascii="Courier New" w:hAnsi="Courier New" w:cs="Courier New"/>
+          <w:sz w:val="16"/>
+          <w:szCs w:val="16"/>
+          <w:lang w:val="en-GB"/>
+        </w:rPr>
+        <w:t xml:space="preserve">    </w:t>
+      </w:r>
+      <w:proofErr w:type="spellStart"/>
+      <w:r>
+        <w:rPr>
+          <w:rFonts w:ascii="Courier New" w:hAnsi="Courier New" w:cs="Courier New"/>
+          <w:sz w:val="16"/>
+          <w:szCs w:val="16"/>
+          <w:lang w:val="en-GB"/>
+        </w:rPr>
+        <w:t>MeasurementProvider</w:t>
+      </w:r>
+      <w:proofErr w:type="spellEnd"/>
+      <w:r>
+        <w:rPr>
+          <w:rFonts w:ascii="Courier New" w:hAnsi="Courier New" w:cs="Courier New"/>
+          <w:sz w:val="16"/>
+          <w:szCs w:val="16"/>
+          <w:lang w:val="en-GB"/>
+        </w:rPr>
+        <w:t xml:space="preserve"> </w:t>
+      </w:r>
+      <w:proofErr w:type="spellStart"/>
+      <w:r>
+        <w:rPr>
+          <w:rFonts w:ascii="Courier New" w:hAnsi="Courier New" w:cs="Courier New"/>
+          <w:sz w:val="16"/>
+          <w:szCs w:val="16"/>
+          <w:lang w:val="en-GB"/>
+        </w:rPr>
+        <w:t>mp</w:t>
+      </w:r>
+      <w:proofErr w:type="spellEnd"/>
+      <w:r>
+        <w:rPr>
+          <w:rFonts w:ascii="Courier New" w:hAnsi="Courier New" w:cs="Courier New"/>
+          <w:sz w:val="16"/>
+          <w:szCs w:val="16"/>
+          <w:lang w:val="en-GB"/>
+        </w:rPr>
+        <w:t xml:space="preserve"> = new </w:t>
+      </w:r>
+      <w:proofErr w:type="spellStart"/>
+      <w:proofErr w:type="gramStart"/>
+      <w:r>
+        <w:rPr>
+          <w:rFonts w:ascii="Courier New" w:hAnsi="Courier New" w:cs="Courier New"/>
+          <w:sz w:val="16"/>
+          <w:szCs w:val="16"/>
+          <w:lang w:val="en-GB"/>
+        </w:rPr>
+        <w:t>MeasurementProvider</w:t>
+      </w:r>
+      <w:proofErr w:type="spellEnd"/>
+      <w:r>
+        <w:rPr>
+          <w:rFonts w:ascii="Courier New" w:hAnsi="Courier New" w:cs="Courier New"/>
+          <w:sz w:val="16"/>
+          <w:szCs w:val="16"/>
+          <w:lang w:val="en-GB"/>
+        </w:rPr>
+        <w:t>(</w:t>
+      </w:r>
+      <w:proofErr w:type="gramEnd"/>
+      <w:r>
+        <w:rPr>
+          <w:rFonts w:ascii="Courier New" w:hAnsi="Courier New" w:cs="Courier New"/>
+          <w:sz w:val="16"/>
+          <w:szCs w:val="16"/>
+          <w:lang w:val="en-GB"/>
+        </w:rPr>
+        <w:t xml:space="preserve">new </w:t>
+      </w:r>
+      <w:proofErr w:type="spellStart"/>
+      <w:r>
+        <w:rPr>
+          <w:rFonts w:ascii="Courier New" w:hAnsi="Courier New" w:cs="Courier New"/>
+          <w:sz w:val="16"/>
+          <w:szCs w:val="16"/>
+          <w:lang w:val="en-GB"/>
+        </w:rPr>
+        <w:t>ServerClient</w:t>
+      </w:r>
+      <w:proofErr w:type="spellEnd"/>
+      <w:r>
+        <w:rPr>
+          <w:rFonts w:ascii="Courier New" w:hAnsi="Courier New" w:cs="Courier New"/>
+          <w:sz w:val="16"/>
+          <w:szCs w:val="16"/>
+          <w:lang w:val="en-GB"/>
+        </w:rPr>
+        <w:t>("::1"), 5, 10);</w:t>
+      </w:r>
+    </w:p>
+    <w:p>
+      <w:pPr>
+        <w:pBdr>
+          <w:top w:val="single" w:sz="4" w:space="1" w:color="auto"/>
+          <w:left w:val="single" w:sz="4" w:space="4" w:color="auto"/>
+          <w:bottom w:val="single" w:sz="4" w:space="1" w:color="auto"/>
+          <w:right w:val="single" w:sz="4" w:space="4" w:color="auto"/>
+        </w:pBdr>
+        <w:spacing w:after="0"/>
+        <w:rPr>
+          <w:rFonts w:ascii="Courier New" w:hAnsi="Courier New" w:cs="Courier New"/>
+          <w:sz w:val="16"/>
+          <w:szCs w:val="16"/>
+          <w:lang w:val="en-GB"/>
+        </w:rPr>
+      </w:pPr>
+      <w:r>
+        <w:rPr>
+          <w:rFonts w:ascii="Courier New" w:hAnsi="Courier New" w:cs="Courier New"/>
+          <w:sz w:val="16"/>
+          <w:szCs w:val="16"/>
+          <w:lang w:val="en-GB"/>
+        </w:rPr>
+        <w:t xml:space="preserve">    </w:t>
+      </w:r>
+      <w:proofErr w:type="spellStart"/>
+      <w:proofErr w:type="gramStart"/>
+      <w:r>
+        <w:rPr>
+          <w:rFonts w:ascii="Courier New" w:hAnsi="Courier New" w:cs="Courier New"/>
+          <w:sz w:val="16"/>
+          <w:szCs w:val="16"/>
+          <w:lang w:val="en-GB"/>
+        </w:rPr>
+        <w:t>mp.setInterval</w:t>
+      </w:r>
+      <w:proofErr w:type="spellEnd"/>
+      <w:r>
+        <w:rPr>
+          <w:rFonts w:ascii="Courier New" w:hAnsi="Courier New" w:cs="Courier New"/>
+          <w:sz w:val="16"/>
+          <w:szCs w:val="16"/>
+          <w:lang w:val="en-GB"/>
+        </w:rPr>
+        <w:t>(</w:t>
+      </w:r>
+      <w:proofErr w:type="gramEnd"/>
+      <w:r>
+        <w:rPr>
+          <w:rFonts w:ascii="Courier New" w:hAnsi="Courier New" w:cs="Courier New"/>
+          <w:sz w:val="16"/>
+          <w:szCs w:val="16"/>
+          <w:lang w:val="en-GB"/>
+        </w:rPr>
+        <w:t>1);</w:t>
+      </w:r>
+    </w:p>
+    <w:p>
+      <w:pPr>
+        <w:pBdr>
+          <w:top w:val="single" w:sz="4" w:space="1" w:color="auto"/>
+          <w:left w:val="single" w:sz="4" w:space="4" w:color="auto"/>
+          <w:bottom w:val="single" w:sz="4" w:space="1" w:color="auto"/>
+          <w:right w:val="single" w:sz="4" w:space="4" w:color="auto"/>
+        </w:pBdr>
+        <w:spacing w:after="0"/>
+        <w:rPr>
+          <w:rFonts w:ascii="Courier New" w:hAnsi="Courier New" w:cs="Courier New"/>
+          <w:sz w:val="16"/>
+          <w:szCs w:val="16"/>
+          <w:lang w:val="en-GB"/>
+        </w:rPr>
+      </w:pPr>
+      <w:r>
+        <w:rPr>
+          <w:rFonts w:ascii="Courier New" w:hAnsi="Courier New" w:cs="Courier New"/>
+          <w:sz w:val="16"/>
+          <w:szCs w:val="16"/>
+          <w:lang w:val="en-GB"/>
+        </w:rPr>
+        <w:t xml:space="preserve">    </w:t>
+      </w:r>
+      <w:proofErr w:type="spellStart"/>
+      <w:proofErr w:type="gramStart"/>
+      <w:r>
+        <w:rPr>
+          <w:rFonts w:ascii="Courier New" w:hAnsi="Courier New" w:cs="Courier New"/>
+          <w:sz w:val="16"/>
+          <w:szCs w:val="16"/>
+          <w:lang w:val="en-GB"/>
+        </w:rPr>
+        <w:t>mp.startMeasuring</w:t>
+      </w:r>
+      <w:proofErr w:type="spellEnd"/>
+      <w:r>
+        <w:rPr>
+          <w:rFonts w:ascii="Courier New" w:hAnsi="Courier New" w:cs="Courier New"/>
+          <w:sz w:val="16"/>
+          <w:szCs w:val="16"/>
+          <w:lang w:val="en-GB"/>
+        </w:rPr>
+        <w:t>(</w:t>
+      </w:r>
+      <w:proofErr w:type="gramEnd"/>
+      <w:r>
+        <w:rPr>
+          <w:rFonts w:ascii="Courier New" w:hAnsi="Courier New" w:cs="Courier New"/>
+          <w:sz w:val="16"/>
+          <w:szCs w:val="16"/>
+          <w:lang w:val="en-GB"/>
+        </w:rPr>
+        <w:t>this);</w:t>
+      </w:r>
+    </w:p>
+    <w:p>
+      <w:pPr>
+        <w:jc w:val="both"/>
+        <w:rPr>
+          <w:lang w:val="en-GB"/>
+        </w:rPr>
+      </w:pPr>
+      <w:r>
+        <w:rPr>
+          <w:lang w:val="en-GB"/>
+        </w:rPr>
+        <w:t xml:space="preserve">This results in creation of a </w:t>
+      </w:r>
+      <w:proofErr w:type="spellStart"/>
+      <w:r>
+        <w:rPr>
+          <w:rFonts w:ascii="Courier New" w:hAnsi="Courier New" w:cs="Courier New"/>
+          <w:sz w:val="20"/>
+          <w:szCs w:val="20"/>
+          <w:lang w:val="en-GB"/>
+        </w:rPr>
+        <w:t>MeasurementProvider</w:t>
+      </w:r>
+      <w:proofErr w:type="spellEnd"/>
+      <w:r>
+        <w:rPr>
+          <w:lang w:val="en-GB"/>
+        </w:rPr>
+        <w:t xml:space="preserve"> object with a thread pool of size 5 and timeout value of 10 seconds. The measurement interval is 1 second, meaning the </w:t>
+      </w:r>
+      <w:proofErr w:type="spellStart"/>
+      <w:r>
+        <w:rPr>
+          <w:rFonts w:ascii="Courier New" w:hAnsi="Courier New" w:cs="Courier New"/>
+          <w:sz w:val="20"/>
+          <w:szCs w:val="20"/>
+          <w:lang w:val="en-GB"/>
+        </w:rPr>
+        <w:t>MeasurementProvider</w:t>
+      </w:r>
+      <w:proofErr w:type="spellEnd"/>
+      <w:r>
+        <w:rPr>
+          <w:lang w:val="en-GB"/>
+        </w:rPr>
+        <w:t xml:space="preserve"> will ask the probe agent to provide a new measurement every one second. The thread pool configuration defines how many threads will be created to run measurements for this probe-agent.</w:t>
+      </w:r>
+      <w:r>
+        <w:rPr>
+          <w:lang w:val="en-GB"/>
+        </w:rPr>
+        <w:t xml:space="preserve"> The timeout defines how long the framework waits for a single measurement task to complete before aborting it. The number of threads defines how many tasks it can start for different measurements. You can add as many probes as you like to a </w:t>
+      </w:r>
+      <w:proofErr w:type="spellStart"/>
+      <w:r>
+        <w:rPr>
+          <w:rFonts w:ascii="Courier New" w:hAnsi="Courier New" w:cs="Courier New"/>
+          <w:sz w:val="20"/>
+          <w:szCs w:val="20"/>
+          <w:lang w:val="en-GB"/>
+        </w:rPr>
+        <w:t>MeasurementProvider</w:t>
+      </w:r>
+      <w:proofErr w:type="spellEnd"/>
+      <w:r>
+        <w:rPr>
+          <w:lang w:val="en-GB"/>
+        </w:rPr>
+        <w:t xml:space="preserve"> object with the </w:t>
+      </w:r>
+      <w:r>
+        <w:rPr>
+          <w:rFonts w:ascii="Courier New" w:hAnsi="Courier New" w:cs="Courier New"/>
+          <w:sz w:val="20"/>
+          <w:szCs w:val="20"/>
+          <w:lang w:val="en-GB"/>
+        </w:rPr>
+        <w:t>.</w:t>
+      </w:r>
+      <w:proofErr w:type="spellStart"/>
+      <w:proofErr w:type="gramStart"/>
+      <w:r>
+        <w:rPr>
+          <w:rFonts w:ascii="Courier New" w:hAnsi="Courier New" w:cs="Courier New"/>
+          <w:sz w:val="20"/>
+          <w:szCs w:val="20"/>
+          <w:lang w:val="en-GB"/>
+        </w:rPr>
+        <w:t>startMeasuring</w:t>
+      </w:r>
+      <w:proofErr w:type="spellEnd"/>
+      <w:r>
+        <w:rPr>
+          <w:rFonts w:ascii="Courier New" w:hAnsi="Courier New" w:cs="Courier New"/>
+          <w:sz w:val="20"/>
+          <w:szCs w:val="20"/>
+          <w:lang w:val="en-GB"/>
+        </w:rPr>
+        <w:t>(</w:t>
+      </w:r>
+      <w:proofErr w:type="gramEnd"/>
+      <w:r>
+        <w:rPr>
+          <w:rFonts w:ascii="Courier New" w:hAnsi="Courier New" w:cs="Courier New"/>
+          <w:sz w:val="20"/>
+          <w:szCs w:val="20"/>
+          <w:lang w:val="en-GB"/>
+        </w:rPr>
+        <w:t>)</w:t>
+      </w:r>
+      <w:r>
+        <w:rPr>
+          <w:lang w:val="en-GB"/>
+        </w:rPr>
+        <w:t xml:space="preserve"> function.</w:t>
+      </w:r>
+    </w:p>
+    <w:p>
+      <w:pPr>
+        <w:jc w:val="both"/>
+        <w:rPr>
+          <w:lang w:val="en-GB"/>
+        </w:rPr>
+      </w:pPr>
+      <w:r>
+        <w:rPr>
+          <w:lang w:val="en-GB"/>
+        </w:rPr>
+        <w:t xml:space="preserve">The </w:t>
+      </w:r>
+      <w:proofErr w:type="spellStart"/>
+      <w:r>
+        <w:rPr>
+          <w:rFonts w:ascii="Courier New" w:hAnsi="Courier New" w:cs="Courier New"/>
+          <w:sz w:val="20"/>
+          <w:szCs w:val="20"/>
+          <w:lang w:val="en-GB"/>
+        </w:rPr>
+        <w:t>ServerClient</w:t>
+      </w:r>
+      <w:proofErr w:type="spellEnd"/>
+      <w:r>
+        <w:rPr>
+          <w:rFonts w:ascii="Courier New" w:hAnsi="Courier New" w:cs="Courier New"/>
+          <w:sz w:val="20"/>
+          <w:szCs w:val="20"/>
+          <w:lang w:val="en-GB"/>
+        </w:rPr>
+        <w:t xml:space="preserve"> </w:t>
+      </w:r>
+      <w:r>
+        <w:rPr>
+          <w:lang w:val="en-GB"/>
+        </w:rPr>
+        <w:t xml:space="preserve">takes as an argument the address of the </w:t>
+      </w:r>
+      <w:proofErr w:type="spellStart"/>
+      <w:r>
+        <w:rPr>
+          <w:lang w:val="en-GB"/>
+        </w:rPr>
+        <w:t>RabbitMQ</w:t>
+      </w:r>
+      <w:proofErr w:type="spellEnd"/>
+      <w:r>
+        <w:rPr>
+          <w:lang w:val="en-GB"/>
+        </w:rPr>
+        <w:t xml:space="preserve"> broker (here the IPv6 </w:t>
+      </w:r>
+      <w:proofErr w:type="spellStart"/>
+      <w:r>
+        <w:rPr>
+          <w:lang w:val="en-GB"/>
+        </w:rPr>
+        <w:t>localhost</w:t>
+      </w:r>
+      <w:proofErr w:type="spellEnd"/>
+      <w:r>
+        <w:rPr>
+          <w:lang w:val="en-GB"/>
+        </w:rPr>
+        <w:t>).</w:t>
+      </w:r>
+    </w:p>
+    <w:p>
+      <w:pPr>
+        <w:jc w:val="both"/>
+        <w:rPr>
+          <w:lang w:val="en-GB"/>
+        </w:rPr>
+      </w:pPr>
+      <w:r>
+        <w:rPr>
+          <w:lang w:val="en-GB"/>
+        </w:rPr>
+        <w:lastRenderedPageBreak/>
+        <w:t>The abortion feature is implemented to deal with the observed issue that in some cases errors in probe implementation can hang the probe execution, which would otherwise block all probes from ever executing.</w:t>
+      </w:r>
+    </w:p>
+    <w:p>
+      <w:pPr>
+        <w:jc w:val="both"/>
+        <w:rPr>
+          <w:b/>
+          <w:lang w:val="en-GB"/>
+        </w:rPr>
+      </w:pPr>
+      <w:r>
+        <w:rPr>
+          <w:b/>
+          <w:lang w:val="en-GB"/>
+        </w:rPr>
+        <w:t>Push-Based</w:t>
+      </w:r>
+    </w:p>
+    <w:p>
+      <w:pPr>
+        <w:jc w:val="both"/>
+        <w:rPr>
+          <w:lang w:val="en-GB"/>
+        </w:rPr>
+      </w:pPr>
+      <w:r>
+        <w:rPr>
+          <w:lang w:val="en-GB"/>
+        </w:rPr>
+        <w:t xml:space="preserve">In this case, you are free to implement the probe-agent as you best see fit. </w:t>
+      </w:r>
+      <w:r>
+        <w:rPr>
+          <w:lang w:val="en-GB"/>
+        </w:rPr>
+        <w:t xml:space="preserve">If we look at the example of the </w:t>
+      </w:r>
+      <w:proofErr w:type="spellStart"/>
+      <w:r>
+        <w:rPr>
+          <w:rFonts w:ascii="Courier New" w:hAnsi="Courier New" w:cs="Courier New"/>
+          <w:sz w:val="20"/>
+          <w:szCs w:val="20"/>
+          <w:lang w:val="en-GB"/>
+        </w:rPr>
+        <w:t>fi.vtt.lemon.probes.http.HTTPProbeAgent</w:t>
+      </w:r>
+      <w:proofErr w:type="spellEnd"/>
+      <w:r>
+        <w:rPr>
+          <w:lang w:val="en-GB"/>
+        </w:rPr>
+        <w:t xml:space="preserve">, we will see that </w:t>
+      </w:r>
+      <w:r>
+        <w:rPr>
+          <w:lang w:val="en-GB"/>
+        </w:rPr>
+        <w:t>all you need to do is to send data through the le-</w:t>
+      </w:r>
+      <w:proofErr w:type="spellStart"/>
+      <w:r>
+        <w:rPr>
+          <w:lang w:val="en-GB"/>
+        </w:rPr>
+        <w:t>mon</w:t>
+      </w:r>
+      <w:proofErr w:type="spellEnd"/>
+      <w:r>
+        <w:rPr>
+          <w:lang w:val="en-GB"/>
+        </w:rPr>
+        <w:t xml:space="preserve"> components.</w:t>
+      </w:r>
+    </w:p>
+    <w:p>
+      <w:pPr>
+        <w:pBdr>
+          <w:top w:val="single" w:sz="4" w:space="1" w:color="auto"/>
+          <w:left w:val="single" w:sz="4" w:space="4" w:color="auto"/>
+          <w:bottom w:val="single" w:sz="4" w:space="1" w:color="auto"/>
+          <w:right w:val="single" w:sz="4" w:space="4" w:color="auto"/>
+        </w:pBdr>
+        <w:spacing w:after="0"/>
+        <w:rPr>
+          <w:rFonts w:ascii="Courier New" w:hAnsi="Courier New" w:cs="Courier New"/>
+          <w:sz w:val="16"/>
+          <w:szCs w:val="16"/>
+          <w:lang w:val="en-GB"/>
+        </w:rPr>
+      </w:pPr>
+      <w:proofErr w:type="gramStart"/>
+      <w:r>
+        <w:rPr>
+          <w:rFonts w:ascii="Courier New" w:hAnsi="Courier New" w:cs="Courier New"/>
+          <w:sz w:val="16"/>
+          <w:szCs w:val="16"/>
+          <w:lang w:val="en-GB"/>
+        </w:rPr>
+        <w:t>public</w:t>
+      </w:r>
+      <w:proofErr w:type="gramEnd"/>
+      <w:r>
+        <w:rPr>
+          <w:rFonts w:ascii="Courier New" w:hAnsi="Courier New" w:cs="Courier New"/>
+          <w:sz w:val="16"/>
+          <w:szCs w:val="16"/>
+          <w:lang w:val="en-GB"/>
+        </w:rPr>
+        <w:t xml:space="preserve"> class </w:t>
+      </w:r>
+      <w:proofErr w:type="spellStart"/>
+      <w:r>
+        <w:rPr>
+          <w:rFonts w:ascii="Courier New" w:hAnsi="Courier New" w:cs="Courier New"/>
+          <w:sz w:val="16"/>
+          <w:szCs w:val="16"/>
+          <w:lang w:val="en-GB"/>
+        </w:rPr>
+        <w:t>HTTPProbeAgent</w:t>
+      </w:r>
+      <w:proofErr w:type="spellEnd"/>
+      <w:r>
+        <w:rPr>
+          <w:rFonts w:ascii="Courier New" w:hAnsi="Courier New" w:cs="Courier New"/>
+          <w:sz w:val="16"/>
+          <w:szCs w:val="16"/>
+          <w:lang w:val="en-GB"/>
+        </w:rPr>
+        <w:t xml:space="preserve"> implements Filter {</w:t>
+      </w:r>
+    </w:p>
+    <w:p>
+      <w:pPr>
+        <w:pBdr>
+          <w:top w:val="single" w:sz="4" w:space="1" w:color="auto"/>
+          <w:left w:val="single" w:sz="4" w:space="4" w:color="auto"/>
+          <w:bottom w:val="single" w:sz="4" w:space="1" w:color="auto"/>
+          <w:right w:val="single" w:sz="4" w:space="4" w:color="auto"/>
+        </w:pBdr>
+        <w:spacing w:after="0"/>
+        <w:rPr>
+          <w:rFonts w:ascii="Courier New" w:hAnsi="Courier New" w:cs="Courier New"/>
+          <w:sz w:val="16"/>
+          <w:szCs w:val="16"/>
+          <w:lang w:val="en-GB"/>
+        </w:rPr>
+      </w:pPr>
+      <w:r>
+        <w:rPr>
+          <w:rFonts w:ascii="Courier New" w:hAnsi="Courier New" w:cs="Courier New"/>
+          <w:sz w:val="16"/>
+          <w:szCs w:val="16"/>
+          <w:lang w:val="en-GB"/>
+        </w:rPr>
+        <w:t xml:space="preserve">  </w:t>
+      </w:r>
+      <w:proofErr w:type="gramStart"/>
+      <w:r>
+        <w:rPr>
+          <w:rFonts w:ascii="Courier New" w:hAnsi="Courier New" w:cs="Courier New"/>
+          <w:sz w:val="16"/>
+          <w:szCs w:val="16"/>
+          <w:lang w:val="en-GB"/>
+        </w:rPr>
+        <w:t>private</w:t>
+      </w:r>
+      <w:proofErr w:type="gramEnd"/>
+      <w:r>
+        <w:rPr>
+          <w:rFonts w:ascii="Courier New" w:hAnsi="Courier New" w:cs="Courier New"/>
+          <w:sz w:val="16"/>
+          <w:szCs w:val="16"/>
+          <w:lang w:val="en-GB"/>
+        </w:rPr>
+        <w:t xml:space="preserve"> final static Logger log = new Logger(</w:t>
+      </w:r>
+      <w:proofErr w:type="spellStart"/>
+      <w:r>
+        <w:rPr>
+          <w:rFonts w:ascii="Courier New" w:hAnsi="Courier New" w:cs="Courier New"/>
+          <w:sz w:val="16"/>
+          <w:szCs w:val="16"/>
+          <w:lang w:val="en-GB"/>
+        </w:rPr>
+        <w:t>HTTPProbeAgent.class</w:t>
+      </w:r>
+      <w:proofErr w:type="spellEnd"/>
+      <w:r>
+        <w:rPr>
+          <w:rFonts w:ascii="Courier New" w:hAnsi="Courier New" w:cs="Courier New"/>
+          <w:sz w:val="16"/>
+          <w:szCs w:val="16"/>
+          <w:lang w:val="en-GB"/>
+        </w:rPr>
+        <w:t>);</w:t>
+      </w:r>
+    </w:p>
+    <w:p>
+      <w:pPr>
+        <w:pBdr>
+          <w:top w:val="single" w:sz="4" w:space="1" w:color="auto"/>
+          <w:left w:val="single" w:sz="4" w:space="4" w:color="auto"/>
+          <w:bottom w:val="single" w:sz="4" w:space="1" w:color="auto"/>
+          <w:right w:val="single" w:sz="4" w:space="4" w:color="auto"/>
+        </w:pBdr>
+        <w:spacing w:after="0"/>
+        <w:rPr>
+          <w:rFonts w:ascii="Courier New" w:hAnsi="Courier New" w:cs="Courier New"/>
+          <w:sz w:val="16"/>
+          <w:szCs w:val="16"/>
+          <w:lang w:val="en-GB"/>
+        </w:rPr>
+      </w:pPr>
+      <w:r>
+        <w:rPr>
+          <w:rFonts w:ascii="Courier New" w:hAnsi="Courier New" w:cs="Courier New"/>
+          <w:sz w:val="16"/>
+          <w:szCs w:val="16"/>
+          <w:lang w:val="en-GB"/>
+        </w:rPr>
+        <w:t xml:space="preserve">  </w:t>
+      </w:r>
+      <w:proofErr w:type="gramStart"/>
+      <w:r>
+        <w:rPr>
+          <w:rFonts w:ascii="Courier New" w:hAnsi="Courier New" w:cs="Courier New"/>
+          <w:sz w:val="16"/>
+          <w:szCs w:val="16"/>
+          <w:lang w:val="en-GB"/>
+        </w:rPr>
+        <w:t>private</w:t>
+      </w:r>
+      <w:proofErr w:type="gramEnd"/>
+      <w:r>
+        <w:rPr>
+          <w:rFonts w:ascii="Courier New" w:hAnsi="Courier New" w:cs="Courier New"/>
+          <w:sz w:val="16"/>
+          <w:szCs w:val="16"/>
+          <w:lang w:val="en-GB"/>
+        </w:rPr>
+        <w:t xml:space="preserve"> final </w:t>
+      </w:r>
+      <w:proofErr w:type="spellStart"/>
+      <w:r>
+        <w:rPr>
+          <w:rFonts w:ascii="Courier New" w:hAnsi="Courier New" w:cs="Courier New"/>
+          <w:sz w:val="16"/>
+          <w:szCs w:val="16"/>
+          <w:lang w:val="en-GB"/>
+        </w:rPr>
+        <w:t>ServerClient</w:t>
+      </w:r>
+      <w:proofErr w:type="spellEnd"/>
+      <w:r>
+        <w:rPr>
+          <w:rFonts w:ascii="Courier New" w:hAnsi="Courier New" w:cs="Courier New"/>
+          <w:sz w:val="16"/>
+          <w:szCs w:val="16"/>
+          <w:lang w:val="en-GB"/>
+        </w:rPr>
+        <w:t xml:space="preserve"> server;</w:t>
+      </w:r>
+    </w:p>
+    <w:p>
+      <w:pPr>
+        <w:pBdr>
+          <w:top w:val="single" w:sz="4" w:space="1" w:color="auto"/>
+          <w:left w:val="single" w:sz="4" w:space="4" w:color="auto"/>
+          <w:bottom w:val="single" w:sz="4" w:space="1" w:color="auto"/>
+          <w:right w:val="single" w:sz="4" w:space="4" w:color="auto"/>
+        </w:pBdr>
+        <w:spacing w:after="0"/>
+        <w:rPr>
+          <w:rFonts w:ascii="Courier New" w:hAnsi="Courier New" w:cs="Courier New"/>
+          <w:sz w:val="16"/>
+          <w:szCs w:val="16"/>
+          <w:lang w:val="en-GB"/>
+        </w:rPr>
+      </w:pPr>
+      <w:r>
+        <w:rPr>
+          <w:rFonts w:ascii="Courier New" w:hAnsi="Courier New" w:cs="Courier New"/>
+          <w:sz w:val="16"/>
+          <w:szCs w:val="16"/>
+          <w:lang w:val="en-GB"/>
+        </w:rPr>
+        <w:t xml:space="preserve">  </w:t>
+      </w:r>
+      <w:proofErr w:type="gramStart"/>
+      <w:r>
+        <w:rPr>
+          <w:rFonts w:ascii="Courier New" w:hAnsi="Courier New" w:cs="Courier New"/>
+          <w:sz w:val="16"/>
+          <w:szCs w:val="16"/>
+          <w:lang w:val="en-GB"/>
+        </w:rPr>
+        <w:t>private</w:t>
+      </w:r>
+      <w:proofErr w:type="gramEnd"/>
+      <w:r>
+        <w:rPr>
+          <w:rFonts w:ascii="Courier New" w:hAnsi="Courier New" w:cs="Courier New"/>
+          <w:sz w:val="16"/>
+          <w:szCs w:val="16"/>
+          <w:lang w:val="en-GB"/>
+        </w:rPr>
+        <w:t xml:space="preserve"> final String </w:t>
+      </w:r>
+      <w:proofErr w:type="spellStart"/>
+      <w:r>
+        <w:rPr>
+          <w:rFonts w:ascii="Courier New" w:hAnsi="Courier New" w:cs="Courier New"/>
+          <w:sz w:val="16"/>
+          <w:szCs w:val="16"/>
+          <w:lang w:val="en-GB"/>
+        </w:rPr>
+        <w:t>measureURI</w:t>
+      </w:r>
+      <w:proofErr w:type="spellEnd"/>
+      <w:r>
+        <w:rPr>
+          <w:rFonts w:ascii="Courier New" w:hAnsi="Courier New" w:cs="Courier New"/>
+          <w:sz w:val="16"/>
+          <w:szCs w:val="16"/>
+          <w:lang w:val="en-GB"/>
+        </w:rPr>
+        <w:t>;</w:t>
+      </w:r>
+    </w:p>
+    <w:p>
+      <w:pPr>
+        <w:pBdr>
+          <w:top w:val="single" w:sz="4" w:space="1" w:color="auto"/>
+          <w:left w:val="single" w:sz="4" w:space="4" w:color="auto"/>
+          <w:bottom w:val="single" w:sz="4" w:space="1" w:color="auto"/>
+          <w:right w:val="single" w:sz="4" w:space="4" w:color="auto"/>
+        </w:pBdr>
+        <w:spacing w:after="0"/>
+        <w:rPr>
+          <w:rFonts w:ascii="Courier New" w:hAnsi="Courier New" w:cs="Courier New"/>
+          <w:sz w:val="16"/>
+          <w:szCs w:val="16"/>
+          <w:lang w:val="en-GB"/>
+        </w:rPr>
+      </w:pPr>
+      <w:r>
+        <w:rPr>
+          <w:rFonts w:ascii="Courier New" w:hAnsi="Courier New" w:cs="Courier New"/>
+          <w:sz w:val="16"/>
+          <w:szCs w:val="16"/>
+          <w:lang w:val="en-GB"/>
+        </w:rPr>
+        <w:t xml:space="preserve">  </w:t>
+      </w:r>
+      <w:proofErr w:type="gramStart"/>
+      <w:r>
+        <w:rPr>
+          <w:rFonts w:ascii="Courier New" w:hAnsi="Courier New" w:cs="Courier New"/>
+          <w:sz w:val="16"/>
+          <w:szCs w:val="16"/>
+          <w:lang w:val="en-GB"/>
+        </w:rPr>
+        <w:t>private</w:t>
+      </w:r>
+      <w:proofErr w:type="gramEnd"/>
+      <w:r>
+        <w:rPr>
+          <w:rFonts w:ascii="Courier New" w:hAnsi="Courier New" w:cs="Courier New"/>
+          <w:sz w:val="16"/>
+          <w:szCs w:val="16"/>
+          <w:lang w:val="en-GB"/>
+        </w:rPr>
+        <w:t xml:space="preserve"> final </w:t>
+      </w:r>
+      <w:proofErr w:type="spellStart"/>
+      <w:r>
+        <w:rPr>
+          <w:rFonts w:ascii="Courier New" w:hAnsi="Courier New" w:cs="Courier New"/>
+          <w:sz w:val="16"/>
+          <w:szCs w:val="16"/>
+          <w:lang w:val="en-GB"/>
+        </w:rPr>
+        <w:t>int</w:t>
+      </w:r>
+      <w:proofErr w:type="spellEnd"/>
+      <w:r>
+        <w:rPr>
+          <w:rFonts w:ascii="Courier New" w:hAnsi="Courier New" w:cs="Courier New"/>
+          <w:sz w:val="16"/>
+          <w:szCs w:val="16"/>
+          <w:lang w:val="en-GB"/>
+        </w:rPr>
+        <w:t xml:space="preserve"> precision;</w:t>
+      </w:r>
+    </w:p>
+    <w:p>
+      <w:pPr>
+        <w:pBdr>
+          <w:top w:val="single" w:sz="4" w:space="1" w:color="auto"/>
+          <w:left w:val="single" w:sz="4" w:space="4" w:color="auto"/>
+          <w:bottom w:val="single" w:sz="4" w:space="1" w:color="auto"/>
+          <w:right w:val="single" w:sz="4" w:space="4" w:color="auto"/>
+        </w:pBdr>
+        <w:spacing w:after="0"/>
+        <w:rPr>
+          <w:rFonts w:ascii="Courier New" w:hAnsi="Courier New" w:cs="Courier New"/>
+          <w:sz w:val="16"/>
+          <w:szCs w:val="16"/>
+          <w:lang w:val="en-GB"/>
+        </w:rPr>
+      </w:pPr>
+    </w:p>
+    <w:p>
+      <w:pPr>
+        <w:pBdr>
+          <w:top w:val="single" w:sz="4" w:space="1" w:color="auto"/>
+          <w:left w:val="single" w:sz="4" w:space="4" w:color="auto"/>
+          <w:bottom w:val="single" w:sz="4" w:space="1" w:color="auto"/>
+          <w:right w:val="single" w:sz="4" w:space="4" w:color="auto"/>
+        </w:pBdr>
+        <w:spacing w:after="0"/>
+        <w:rPr>
+          <w:rFonts w:ascii="Courier New" w:hAnsi="Courier New" w:cs="Courier New"/>
+          <w:sz w:val="16"/>
+          <w:szCs w:val="16"/>
+          <w:lang w:val="en-GB"/>
+        </w:rPr>
+      </w:pPr>
+      <w:r>
+        <w:rPr>
+          <w:rFonts w:ascii="Courier New" w:hAnsi="Courier New" w:cs="Courier New"/>
+          <w:sz w:val="16"/>
+          <w:szCs w:val="16"/>
+          <w:lang w:val="en-GB"/>
+        </w:rPr>
+        <w:t xml:space="preserve">  </w:t>
+      </w:r>
+      <w:proofErr w:type="gramStart"/>
+      <w:r>
+        <w:rPr>
+          <w:rFonts w:ascii="Courier New" w:hAnsi="Courier New" w:cs="Courier New"/>
+          <w:sz w:val="16"/>
+          <w:szCs w:val="16"/>
+          <w:lang w:val="en-GB"/>
+        </w:rPr>
+        <w:t>public</w:t>
+      </w:r>
+      <w:proofErr w:type="gramEnd"/>
+      <w:r>
+        <w:rPr>
+          <w:rFonts w:ascii="Courier New" w:hAnsi="Courier New" w:cs="Courier New"/>
+          <w:sz w:val="16"/>
+          <w:szCs w:val="16"/>
+          <w:lang w:val="en-GB"/>
+        </w:rPr>
+        <w:t xml:space="preserve"> </w:t>
+      </w:r>
+      <w:proofErr w:type="spellStart"/>
+      <w:r>
+        <w:rPr>
+          <w:rFonts w:ascii="Courier New" w:hAnsi="Courier New" w:cs="Courier New"/>
+          <w:sz w:val="16"/>
+          <w:szCs w:val="16"/>
+          <w:lang w:val="en-GB"/>
+        </w:rPr>
+        <w:t>HTTPProbeAgent</w:t>
+      </w:r>
+      <w:proofErr w:type="spellEnd"/>
+      <w:r>
+        <w:rPr>
+          <w:rFonts w:ascii="Courier New" w:hAnsi="Courier New" w:cs="Courier New"/>
+          <w:sz w:val="16"/>
+          <w:szCs w:val="16"/>
+          <w:lang w:val="en-GB"/>
+        </w:rPr>
+        <w:t>(</w:t>
+      </w:r>
+      <w:proofErr w:type="spellStart"/>
+      <w:r>
+        <w:rPr>
+          <w:rFonts w:ascii="Courier New" w:hAnsi="Courier New" w:cs="Courier New"/>
+          <w:sz w:val="16"/>
+          <w:szCs w:val="16"/>
+          <w:lang w:val="en-GB"/>
+        </w:rPr>
+        <w:t>ServerClient</w:t>
+      </w:r>
+      <w:proofErr w:type="spellEnd"/>
+      <w:r>
+        <w:rPr>
+          <w:rFonts w:ascii="Courier New" w:hAnsi="Courier New" w:cs="Courier New"/>
+          <w:sz w:val="16"/>
+          <w:szCs w:val="16"/>
+          <w:lang w:val="en-GB"/>
+        </w:rPr>
+        <w:t xml:space="preserve"> server, String </w:t>
+      </w:r>
+      <w:proofErr w:type="spellStart"/>
+      <w:r>
+        <w:rPr>
+          <w:rFonts w:ascii="Courier New" w:hAnsi="Courier New" w:cs="Courier New"/>
+          <w:sz w:val="16"/>
+          <w:szCs w:val="16"/>
+          <w:lang w:val="en-GB"/>
+        </w:rPr>
+        <w:t>measureURI</w:t>
+      </w:r>
+      <w:proofErr w:type="spellEnd"/>
+      <w:r>
+        <w:rPr>
+          <w:rFonts w:ascii="Courier New" w:hAnsi="Courier New" w:cs="Courier New"/>
+          <w:sz w:val="16"/>
+          <w:szCs w:val="16"/>
+          <w:lang w:val="en-GB"/>
+        </w:rPr>
+        <w:t xml:space="preserve">, </w:t>
+      </w:r>
+      <w:proofErr w:type="spellStart"/>
+      <w:r>
+        <w:rPr>
+          <w:rFonts w:ascii="Courier New" w:hAnsi="Courier New" w:cs="Courier New"/>
+          <w:sz w:val="16"/>
+          <w:szCs w:val="16"/>
+          <w:lang w:val="en-GB"/>
+        </w:rPr>
+        <w:t>int</w:t>
+      </w:r>
+      <w:proofErr w:type="spellEnd"/>
+      <w:r>
+        <w:rPr>
+          <w:rFonts w:ascii="Courier New" w:hAnsi="Courier New" w:cs="Courier New"/>
+          <w:sz w:val="16"/>
+          <w:szCs w:val="16"/>
+          <w:lang w:val="en-GB"/>
+        </w:rPr>
+        <w:t xml:space="preserve"> precision) {</w:t>
+      </w:r>
+    </w:p>
+    <w:p>
+      <w:pPr>
+        <w:pBdr>
+          <w:top w:val="single" w:sz="4" w:space="1" w:color="auto"/>
+          <w:left w:val="single" w:sz="4" w:space="4" w:color="auto"/>
+          <w:bottom w:val="single" w:sz="4" w:space="1" w:color="auto"/>
+          <w:right w:val="single" w:sz="4" w:space="4" w:color="auto"/>
+        </w:pBdr>
+        <w:spacing w:after="0"/>
+        <w:rPr>
+          <w:rFonts w:ascii="Courier New" w:hAnsi="Courier New" w:cs="Courier New"/>
+          <w:sz w:val="16"/>
+          <w:szCs w:val="16"/>
+          <w:lang w:val="en-GB"/>
+        </w:rPr>
+      </w:pPr>
+      <w:r>
+        <w:rPr>
+          <w:rFonts w:ascii="Courier New" w:hAnsi="Courier New" w:cs="Courier New"/>
+          <w:sz w:val="16"/>
+          <w:szCs w:val="16"/>
+          <w:lang w:val="en-GB"/>
+        </w:rPr>
+        <w:t xml:space="preserve">    </w:t>
+      </w:r>
+      <w:proofErr w:type="spellStart"/>
+      <w:r>
+        <w:rPr>
+          <w:rFonts w:ascii="Courier New" w:hAnsi="Courier New" w:cs="Courier New"/>
+          <w:sz w:val="16"/>
+          <w:szCs w:val="16"/>
+          <w:lang w:val="en-GB"/>
+        </w:rPr>
+        <w:t>this.server</w:t>
+      </w:r>
+      <w:proofErr w:type="spellEnd"/>
+      <w:r>
+        <w:rPr>
+          <w:rFonts w:ascii="Courier New" w:hAnsi="Courier New" w:cs="Courier New"/>
+          <w:sz w:val="16"/>
+          <w:szCs w:val="16"/>
+          <w:lang w:val="en-GB"/>
+        </w:rPr>
+        <w:t xml:space="preserve"> = server;</w:t>
+      </w:r>
+    </w:p>
+    <w:p>
+      <w:pPr>
+        <w:pBdr>
+          <w:top w:val="single" w:sz="4" w:space="1" w:color="auto"/>
+          <w:left w:val="single" w:sz="4" w:space="4" w:color="auto"/>
+          <w:bottom w:val="single" w:sz="4" w:space="1" w:color="auto"/>
+          <w:right w:val="single" w:sz="4" w:space="4" w:color="auto"/>
+        </w:pBdr>
+        <w:spacing w:after="0"/>
+        <w:rPr>
+          <w:rFonts w:ascii="Courier New" w:hAnsi="Courier New" w:cs="Courier New"/>
+          <w:sz w:val="16"/>
+          <w:szCs w:val="16"/>
+          <w:lang w:val="en-GB"/>
+        </w:rPr>
+      </w:pPr>
+      <w:r>
+        <w:rPr>
+          <w:rFonts w:ascii="Courier New" w:hAnsi="Courier New" w:cs="Courier New"/>
+          <w:sz w:val="16"/>
+          <w:szCs w:val="16"/>
+          <w:lang w:val="en-GB"/>
+        </w:rPr>
+        <w:t xml:space="preserve">    </w:t>
+      </w:r>
+      <w:proofErr w:type="spellStart"/>
+      <w:r>
+        <w:rPr>
+          <w:rFonts w:ascii="Courier New" w:hAnsi="Courier New" w:cs="Courier New"/>
+          <w:sz w:val="16"/>
+          <w:szCs w:val="16"/>
+          <w:lang w:val="en-GB"/>
+        </w:rPr>
+        <w:t>this.measureURI</w:t>
+      </w:r>
+      <w:proofErr w:type="spellEnd"/>
+      <w:r>
+        <w:rPr>
+          <w:rFonts w:ascii="Courier New" w:hAnsi="Courier New" w:cs="Courier New"/>
+          <w:sz w:val="16"/>
+          <w:szCs w:val="16"/>
+          <w:lang w:val="en-GB"/>
+        </w:rPr>
+        <w:t xml:space="preserve"> = </w:t>
+      </w:r>
+      <w:proofErr w:type="spellStart"/>
+      <w:r>
+        <w:rPr>
+          <w:rFonts w:ascii="Courier New" w:hAnsi="Courier New" w:cs="Courier New"/>
+          <w:sz w:val="16"/>
+          <w:szCs w:val="16"/>
+          <w:lang w:val="en-GB"/>
+        </w:rPr>
+        <w:t>measureURI</w:t>
+      </w:r>
+      <w:proofErr w:type="spellEnd"/>
+      <w:r>
+        <w:rPr>
+          <w:rFonts w:ascii="Courier New" w:hAnsi="Courier New" w:cs="Courier New"/>
+          <w:sz w:val="16"/>
+          <w:szCs w:val="16"/>
+          <w:lang w:val="en-GB"/>
+        </w:rPr>
+        <w:t>;</w:t>
+      </w:r>
+    </w:p>
+    <w:p>
+      <w:pPr>
+        <w:pBdr>
+          <w:top w:val="single" w:sz="4" w:space="1" w:color="auto"/>
+          <w:left w:val="single" w:sz="4" w:space="4" w:color="auto"/>
+          <w:bottom w:val="single" w:sz="4" w:space="1" w:color="auto"/>
+          <w:right w:val="single" w:sz="4" w:space="4" w:color="auto"/>
+        </w:pBdr>
+        <w:spacing w:after="0"/>
+        <w:rPr>
+          <w:rFonts w:ascii="Courier New" w:hAnsi="Courier New" w:cs="Courier New"/>
+          <w:sz w:val="16"/>
+          <w:szCs w:val="16"/>
+          <w:lang w:val="en-GB"/>
+        </w:rPr>
+      </w:pPr>
+      <w:r>
+        <w:rPr>
+          <w:rFonts w:ascii="Courier New" w:hAnsi="Courier New" w:cs="Courier New"/>
+          <w:sz w:val="16"/>
+          <w:szCs w:val="16"/>
+          <w:lang w:val="en-GB"/>
+        </w:rPr>
+        <w:t xml:space="preserve">    </w:t>
+      </w:r>
+      <w:proofErr w:type="spellStart"/>
+      <w:r>
+        <w:rPr>
+          <w:rFonts w:ascii="Courier New" w:hAnsi="Courier New" w:cs="Courier New"/>
+          <w:sz w:val="16"/>
+          <w:szCs w:val="16"/>
+          <w:lang w:val="en-GB"/>
+        </w:rPr>
+        <w:t>this.precision</w:t>
+      </w:r>
+      <w:proofErr w:type="spellEnd"/>
+      <w:r>
+        <w:rPr>
+          <w:rFonts w:ascii="Courier New" w:hAnsi="Courier New" w:cs="Courier New"/>
+          <w:sz w:val="16"/>
+          <w:szCs w:val="16"/>
+          <w:lang w:val="en-GB"/>
+        </w:rPr>
+        <w:t xml:space="preserve"> = precision;</w:t>
+      </w:r>
+    </w:p>
+    <w:p>
+      <w:pPr>
+        <w:pBdr>
+          <w:top w:val="single" w:sz="4" w:space="1" w:color="auto"/>
+          <w:left w:val="single" w:sz="4" w:space="4" w:color="auto"/>
+          <w:bottom w:val="single" w:sz="4" w:space="1" w:color="auto"/>
+          <w:right w:val="single" w:sz="4" w:space="4" w:color="auto"/>
+        </w:pBdr>
+        <w:spacing w:after="0"/>
+        <w:rPr>
+          <w:rFonts w:ascii="Courier New" w:hAnsi="Courier New" w:cs="Courier New"/>
+          <w:sz w:val="16"/>
+          <w:szCs w:val="16"/>
+          <w:lang w:val="en-GB"/>
+        </w:rPr>
+      </w:pPr>
+      <w:r>
+        <w:rPr>
+          <w:rFonts w:ascii="Courier New" w:hAnsi="Courier New" w:cs="Courier New"/>
+          <w:sz w:val="16"/>
+          <w:szCs w:val="16"/>
+          <w:lang w:val="en-GB"/>
+        </w:rPr>
+        <w:t xml:space="preserve">  }</w:t>
+      </w:r>
+    </w:p>
+    <w:p>
+      <w:pPr>
+        <w:pBdr>
+          <w:top w:val="single" w:sz="4" w:space="1" w:color="auto"/>
+          <w:left w:val="single" w:sz="4" w:space="4" w:color="auto"/>
+          <w:bottom w:val="single" w:sz="4" w:space="1" w:color="auto"/>
+          <w:right w:val="single" w:sz="4" w:space="4" w:color="auto"/>
+        </w:pBdr>
+        <w:spacing w:after="0"/>
+        <w:rPr>
+          <w:rFonts w:ascii="Courier New" w:hAnsi="Courier New" w:cs="Courier New"/>
+          <w:sz w:val="16"/>
+          <w:szCs w:val="16"/>
+          <w:lang w:val="en-GB"/>
+        </w:rPr>
+      </w:pPr>
+      <w:r>
+        <w:rPr>
+          <w:rFonts w:ascii="Courier New" w:hAnsi="Courier New" w:cs="Courier New"/>
+          <w:sz w:val="16"/>
+          <w:szCs w:val="16"/>
+          <w:lang w:val="en-GB"/>
+        </w:rPr>
+        <w:t>…</w:t>
+      </w:r>
+    </w:p>
+    <w:p>
+      <w:pPr>
+        <w:pBdr>
+          <w:top w:val="single" w:sz="4" w:space="1" w:color="auto"/>
+          <w:left w:val="single" w:sz="4" w:space="4" w:color="auto"/>
+          <w:bottom w:val="single" w:sz="4" w:space="1" w:color="auto"/>
+          <w:right w:val="single" w:sz="4" w:space="4" w:color="auto"/>
+        </w:pBdr>
+        <w:spacing w:after="0"/>
+        <w:rPr>
+          <w:rFonts w:ascii="Courier New" w:hAnsi="Courier New" w:cs="Courier New"/>
+          <w:sz w:val="16"/>
+          <w:szCs w:val="16"/>
+          <w:lang w:val="en-GB"/>
+        </w:rPr>
+      </w:pPr>
+      <w:r>
+        <w:rPr>
+          <w:rFonts w:ascii="Courier New" w:hAnsi="Courier New" w:cs="Courier New"/>
+          <w:sz w:val="16"/>
+          <w:szCs w:val="16"/>
+          <w:lang w:val="en-GB"/>
+        </w:rPr>
+        <w:t xml:space="preserve">  </w:t>
+      </w:r>
+      <w:proofErr w:type="gramStart"/>
+      <w:r>
+        <w:rPr>
+          <w:rFonts w:ascii="Courier New" w:hAnsi="Courier New" w:cs="Courier New"/>
+          <w:sz w:val="16"/>
+          <w:szCs w:val="16"/>
+          <w:lang w:val="en-GB"/>
+        </w:rPr>
+        <w:t>public</w:t>
+      </w:r>
+      <w:proofErr w:type="gramEnd"/>
+      <w:r>
+        <w:rPr>
+          <w:rFonts w:ascii="Courier New" w:hAnsi="Courier New" w:cs="Courier New"/>
+          <w:sz w:val="16"/>
+          <w:szCs w:val="16"/>
+          <w:lang w:val="en-GB"/>
+        </w:rPr>
+        <w:t xml:space="preserve"> void </w:t>
+      </w:r>
+      <w:proofErr w:type="spellStart"/>
+      <w:r>
+        <w:rPr>
+          <w:rFonts w:ascii="Courier New" w:hAnsi="Courier New" w:cs="Courier New"/>
+          <w:sz w:val="16"/>
+          <w:szCs w:val="16"/>
+          <w:lang w:val="en-GB"/>
+        </w:rPr>
+        <w:t>doFilter</w:t>
+      </w:r>
+      <w:proofErr w:type="spellEnd"/>
+      <w:r>
+        <w:rPr>
+          <w:rFonts w:ascii="Courier New" w:hAnsi="Courier New" w:cs="Courier New"/>
+          <w:sz w:val="16"/>
+          <w:szCs w:val="16"/>
+          <w:lang w:val="en-GB"/>
+        </w:rPr>
+        <w:t>(</w:t>
+      </w:r>
+      <w:proofErr w:type="spellStart"/>
+      <w:r>
+        <w:rPr>
+          <w:rFonts w:ascii="Courier New" w:hAnsi="Courier New" w:cs="Courier New"/>
+          <w:sz w:val="16"/>
+          <w:szCs w:val="16"/>
+          <w:lang w:val="en-GB"/>
+        </w:rPr>
+        <w:t>ServletRequest</w:t>
+      </w:r>
+      <w:proofErr w:type="spellEnd"/>
+      <w:r>
+        <w:rPr>
+          <w:rFonts w:ascii="Courier New" w:hAnsi="Courier New" w:cs="Courier New"/>
+          <w:sz w:val="16"/>
+          <w:szCs w:val="16"/>
+          <w:lang w:val="en-GB"/>
+        </w:rPr>
+        <w:t xml:space="preserve"> </w:t>
+      </w:r>
+      <w:proofErr w:type="spellStart"/>
+      <w:r>
+        <w:rPr>
+          <w:rFonts w:ascii="Courier New" w:hAnsi="Courier New" w:cs="Courier New"/>
+          <w:sz w:val="16"/>
+          <w:szCs w:val="16"/>
+          <w:lang w:val="en-GB"/>
+        </w:rPr>
+        <w:t>servletRequest</w:t>
+      </w:r>
+      <w:proofErr w:type="spellEnd"/>
+      <w:r>
+        <w:rPr>
+          <w:rFonts w:ascii="Courier New" w:hAnsi="Courier New" w:cs="Courier New"/>
+          <w:sz w:val="16"/>
+          <w:szCs w:val="16"/>
+          <w:lang w:val="en-GB"/>
+        </w:rPr>
+        <w:t xml:space="preserve">, </w:t>
+      </w:r>
+      <w:proofErr w:type="spellStart"/>
+      <w:r>
+        <w:rPr>
+          <w:rFonts w:ascii="Courier New" w:hAnsi="Courier New" w:cs="Courier New"/>
+          <w:sz w:val="16"/>
+          <w:szCs w:val="16"/>
+          <w:lang w:val="en-GB"/>
+        </w:rPr>
+        <w:t>ServletResponse</w:t>
+      </w:r>
+      <w:proofErr w:type="spellEnd"/>
+      <w:r>
+        <w:rPr>
+          <w:rFonts w:ascii="Courier New" w:hAnsi="Courier New" w:cs="Courier New"/>
+          <w:sz w:val="16"/>
+          <w:szCs w:val="16"/>
+          <w:lang w:val="en-GB"/>
+        </w:rPr>
+        <w:t xml:space="preserve"> </w:t>
+      </w:r>
+      <w:proofErr w:type="spellStart"/>
+      <w:r>
+        <w:rPr>
+          <w:rFonts w:ascii="Courier New" w:hAnsi="Courier New" w:cs="Courier New"/>
+          <w:sz w:val="16"/>
+          <w:szCs w:val="16"/>
+          <w:lang w:val="en-GB"/>
+        </w:rPr>
+        <w:t>resp</w:t>
+      </w:r>
+      <w:proofErr w:type="spellEnd"/>
+      <w:r>
+        <w:rPr>
+          <w:rFonts w:ascii="Courier New" w:hAnsi="Courier New" w:cs="Courier New"/>
+          <w:sz w:val="16"/>
+          <w:szCs w:val="16"/>
+          <w:lang w:val="en-GB"/>
+        </w:rPr>
+        <w:t xml:space="preserve">, </w:t>
+      </w:r>
+      <w:proofErr w:type="spellStart"/>
+      <w:r>
+        <w:rPr>
+          <w:rFonts w:ascii="Courier New" w:hAnsi="Courier New" w:cs="Courier New"/>
+          <w:sz w:val="16"/>
+          <w:szCs w:val="16"/>
+          <w:lang w:val="en-GB"/>
+        </w:rPr>
+        <w:t>FilterChain</w:t>
+      </w:r>
+      <w:proofErr w:type="spellEnd"/>
+      <w:r>
+        <w:rPr>
+          <w:rFonts w:ascii="Courier New" w:hAnsi="Courier New" w:cs="Courier New"/>
+          <w:sz w:val="16"/>
+          <w:szCs w:val="16"/>
+          <w:lang w:val="en-GB"/>
+        </w:rPr>
+        <w:t xml:space="preserve"> chain) throws </w:t>
+      </w:r>
+      <w:proofErr w:type="spellStart"/>
+      <w:r>
+        <w:rPr>
+          <w:rFonts w:ascii="Courier New" w:hAnsi="Courier New" w:cs="Courier New"/>
+          <w:sz w:val="16"/>
+          <w:szCs w:val="16"/>
+          <w:lang w:val="en-GB"/>
+        </w:rPr>
+        <w:t>IOException</w:t>
+      </w:r>
+      <w:proofErr w:type="spellEnd"/>
+      <w:r>
+        <w:rPr>
+          <w:rFonts w:ascii="Courier New" w:hAnsi="Courier New" w:cs="Courier New"/>
+          <w:sz w:val="16"/>
+          <w:szCs w:val="16"/>
+          <w:lang w:val="en-GB"/>
+        </w:rPr>
+        <w:t xml:space="preserve">, </w:t>
+      </w:r>
+      <w:proofErr w:type="spellStart"/>
+      <w:r>
+        <w:rPr>
+          <w:rFonts w:ascii="Courier New" w:hAnsi="Courier New" w:cs="Courier New"/>
+          <w:sz w:val="16"/>
+          <w:szCs w:val="16"/>
+          <w:lang w:val="en-GB"/>
+        </w:rPr>
+        <w:t>ServletException</w:t>
+      </w:r>
+      <w:proofErr w:type="spellEnd"/>
+      <w:r>
+        <w:rPr>
+          <w:rFonts w:ascii="Courier New" w:hAnsi="Courier New" w:cs="Courier New"/>
+          <w:sz w:val="16"/>
+          <w:szCs w:val="16"/>
+          <w:lang w:val="en-GB"/>
+        </w:rPr>
+        <w:t xml:space="preserve"> {</w:t>
+      </w:r>
+    </w:p>
+    <w:p>
+      <w:pPr>
+        <w:pBdr>
+          <w:top w:val="single" w:sz="4" w:space="1" w:color="auto"/>
+          <w:left w:val="single" w:sz="4" w:space="4" w:color="auto"/>
+          <w:bottom w:val="single" w:sz="4" w:space="1" w:color="auto"/>
+          <w:right w:val="single" w:sz="4" w:space="4" w:color="auto"/>
+        </w:pBdr>
+        <w:spacing w:after="0"/>
+        <w:rPr>
+          <w:rFonts w:ascii="Courier New" w:hAnsi="Courier New" w:cs="Courier New"/>
+          <w:sz w:val="16"/>
+          <w:szCs w:val="16"/>
+          <w:lang w:val="en-GB"/>
+        </w:rPr>
+      </w:pPr>
+      <w:r>
+        <w:rPr>
+          <w:rFonts w:ascii="Courier New" w:hAnsi="Courier New" w:cs="Courier New"/>
+          <w:sz w:val="16"/>
+          <w:szCs w:val="16"/>
+          <w:lang w:val="en-GB"/>
+        </w:rPr>
+        <w:t>…</w:t>
+      </w:r>
+    </w:p>
+    <w:p>
+      <w:pPr>
+        <w:pBdr>
+          <w:top w:val="single" w:sz="4" w:space="1" w:color="auto"/>
+          <w:left w:val="single" w:sz="4" w:space="4" w:color="auto"/>
+          <w:bottom w:val="single" w:sz="4" w:space="1" w:color="auto"/>
+          <w:right w:val="single" w:sz="4" w:space="4" w:color="auto"/>
+        </w:pBdr>
+        <w:spacing w:after="0"/>
+        <w:rPr>
+          <w:rFonts w:ascii="Courier New" w:hAnsi="Courier New" w:cs="Courier New"/>
+          <w:sz w:val="16"/>
+          <w:szCs w:val="16"/>
+          <w:lang w:val="en-GB"/>
+        </w:rPr>
+      </w:pPr>
+      <w:r>
+        <w:rPr>
+          <w:rFonts w:ascii="Courier New" w:hAnsi="Courier New" w:cs="Courier New"/>
+          <w:sz w:val="16"/>
+          <w:szCs w:val="16"/>
+          <w:lang w:val="en-GB"/>
+        </w:rPr>
+        <w:t xml:space="preserve">    </w:t>
+      </w:r>
+      <w:proofErr w:type="spellStart"/>
+      <w:proofErr w:type="gramStart"/>
+      <w:r>
+        <w:rPr>
+          <w:rFonts w:ascii="Courier New" w:hAnsi="Courier New" w:cs="Courier New"/>
+          <w:sz w:val="16"/>
+          <w:szCs w:val="16"/>
+          <w:lang w:val="en-GB"/>
+        </w:rPr>
+        <w:t>server.measurement</w:t>
+      </w:r>
+      <w:proofErr w:type="spellEnd"/>
+      <w:r>
+        <w:rPr>
+          <w:rFonts w:ascii="Courier New" w:hAnsi="Courier New" w:cs="Courier New"/>
+          <w:sz w:val="16"/>
+          <w:szCs w:val="16"/>
+          <w:lang w:val="en-GB"/>
+        </w:rPr>
+        <w:t>(</w:t>
+      </w:r>
+      <w:proofErr w:type="spellStart"/>
+      <w:proofErr w:type="gramEnd"/>
+      <w:r>
+        <w:rPr>
+          <w:rFonts w:ascii="Courier New" w:hAnsi="Courier New" w:cs="Courier New"/>
+          <w:sz w:val="16"/>
+          <w:szCs w:val="16"/>
+          <w:lang w:val="en-GB"/>
+        </w:rPr>
+        <w:t>measureURI</w:t>
+      </w:r>
+      <w:proofErr w:type="spellEnd"/>
+      <w:r>
+        <w:rPr>
+          <w:rFonts w:ascii="Courier New" w:hAnsi="Courier New" w:cs="Courier New"/>
+          <w:sz w:val="16"/>
+          <w:szCs w:val="16"/>
+          <w:lang w:val="en-GB"/>
+        </w:rPr>
+        <w:t>, precision, content);</w:t>
+      </w:r>
+    </w:p>
+    <w:p>
+      <w:pPr>
+        <w:pBdr>
+          <w:top w:val="single" w:sz="4" w:space="1" w:color="auto"/>
+          <w:left w:val="single" w:sz="4" w:space="4" w:color="auto"/>
+          <w:bottom w:val="single" w:sz="4" w:space="1" w:color="auto"/>
+          <w:right w:val="single" w:sz="4" w:space="4" w:color="auto"/>
+        </w:pBdr>
+        <w:spacing w:after="0"/>
+        <w:rPr>
+          <w:rFonts w:ascii="Courier New" w:hAnsi="Courier New" w:cs="Courier New"/>
+          <w:sz w:val="16"/>
+          <w:szCs w:val="16"/>
+          <w:lang w:val="en-GB"/>
+        </w:rPr>
+      </w:pPr>
+      <w:r>
+        <w:rPr>
+          <w:rFonts w:ascii="Courier New" w:hAnsi="Courier New" w:cs="Courier New"/>
+          <w:sz w:val="16"/>
+          <w:szCs w:val="16"/>
+          <w:lang w:val="en-GB"/>
+        </w:rPr>
+        <w:t>…</w:t>
+      </w:r>
+    </w:p>
+    <w:p>
+      <w:pPr>
+        <w:pBdr>
+          <w:top w:val="single" w:sz="4" w:space="1" w:color="auto"/>
+          <w:left w:val="single" w:sz="4" w:space="4" w:color="auto"/>
+          <w:bottom w:val="single" w:sz="4" w:space="1" w:color="auto"/>
+          <w:right w:val="single" w:sz="4" w:space="4" w:color="auto"/>
+        </w:pBdr>
+        <w:spacing w:after="0"/>
+        <w:rPr>
+          <w:rFonts w:ascii="Courier New" w:hAnsi="Courier New" w:cs="Courier New"/>
+          <w:sz w:val="16"/>
+          <w:szCs w:val="16"/>
+          <w:lang w:val="en-GB"/>
+        </w:rPr>
+      </w:pPr>
+      <w:r>
+        <w:rPr>
+          <w:rFonts w:ascii="Courier New" w:hAnsi="Courier New" w:cs="Courier New"/>
+          <w:sz w:val="16"/>
+          <w:szCs w:val="16"/>
+          <w:lang w:val="en-GB"/>
+        </w:rPr>
+        <w:t xml:space="preserve">  </w:t>
+      </w:r>
+      <w:r>
+        <w:rPr>
+          <w:rFonts w:ascii="Courier New" w:hAnsi="Courier New" w:cs="Courier New"/>
+          <w:sz w:val="16"/>
+          <w:szCs w:val="16"/>
+          <w:lang w:val="en-GB"/>
+        </w:rPr>
+        <w:t>}</w:t>
+      </w:r>
+    </w:p>
+    <w:p>
+      <w:pPr>
+        <w:pBdr>
+          <w:top w:val="single" w:sz="4" w:space="1" w:color="auto"/>
+          <w:left w:val="single" w:sz="4" w:space="4" w:color="auto"/>
+          <w:bottom w:val="single" w:sz="4" w:space="1" w:color="auto"/>
+          <w:right w:val="single" w:sz="4" w:space="4" w:color="auto"/>
+        </w:pBdr>
+        <w:spacing w:after="0"/>
+        <w:rPr>
+          <w:rFonts w:ascii="Courier New" w:hAnsi="Courier New" w:cs="Courier New"/>
+          <w:sz w:val="16"/>
+          <w:szCs w:val="16"/>
+          <w:lang w:val="en-GB"/>
+        </w:rPr>
+      </w:pPr>
+      <w:r>
+        <w:rPr>
+          <w:rFonts w:ascii="Courier New" w:hAnsi="Courier New" w:cs="Courier New"/>
+          <w:sz w:val="16"/>
+          <w:szCs w:val="16"/>
+          <w:lang w:val="en-GB"/>
+        </w:rPr>
+        <w:t>}</w:t>
+      </w:r>
+    </w:p>
+    <w:p>
+      <w:pPr>
+        <w:jc w:val="both"/>
+        <w:rPr>
+          <w:lang w:val="en-GB"/>
+        </w:rPr>
+      </w:pPr>
+      <w:r>
+        <w:rPr>
+          <w:lang w:val="en-GB"/>
+        </w:rPr>
+        <w:t xml:space="preserve">Here the </w:t>
+      </w:r>
+      <w:proofErr w:type="spellStart"/>
+      <w:r>
+        <w:rPr>
+          <w:rFonts w:ascii="Courier New" w:hAnsi="Courier New" w:cs="Courier New"/>
+          <w:sz w:val="20"/>
+          <w:szCs w:val="20"/>
+          <w:lang w:val="en-GB"/>
+        </w:rPr>
+        <w:t>ServerClient</w:t>
+      </w:r>
+      <w:proofErr w:type="spellEnd"/>
+      <w:r>
+        <w:rPr>
+          <w:lang w:val="en-GB"/>
+        </w:rPr>
+        <w:t xml:space="preserve"> object provides an interface to deliver measurements to the server.</w:t>
+      </w:r>
+      <w:r>
+        <w:rPr>
+          <w:lang w:val="en-GB"/>
+        </w:rPr>
+        <w:t xml:space="preserve">  It is up to you to decide how often to call it to provide new measurements etc.</w:t>
+      </w:r>
+      <w:bookmarkStart w:id="3" w:name="_GoBack"/>
       <w:bookmarkEnd w:id="3"/>
-      <w:proofErr w:type="spellEnd"/>
-    </w:p>
-    <w:p>
-      <w:pPr>
-        <w:rPr>
-          <w:lang w:val="en-GB"/>
-        </w:rPr>
-      </w:pPr>
-      <w:r>
-        <w:rPr>
-          <w:lang w:val="en-GB"/>
-        </w:rPr>
-        <w:t>To integrate with le-</w:t>
-      </w:r>
-      <w:proofErr w:type="spellStart"/>
-      <w:r>
-        <w:rPr>
-          <w:lang w:val="en-GB"/>
-        </w:rPr>
-        <w:t>mon</w:t>
-      </w:r>
-      <w:proofErr w:type="spellEnd"/>
-      <w:r>
-        <w:rPr>
-          <w:lang w:val="en-GB"/>
-        </w:rPr>
-        <w:t>, two different basic options are provided. One is a push-based solution, while the other is a pull-based solution. The difference with the two is that in a push-based solution, the probe pushes the data to le-</w:t>
-      </w:r>
-      <w:proofErr w:type="spellStart"/>
-      <w:r>
-        <w:rPr>
-          <w:lang w:val="en-GB"/>
-        </w:rPr>
-        <w:t>mon</w:t>
-      </w:r>
-      <w:proofErr w:type="spellEnd"/>
-      <w:r>
-        <w:rPr>
-          <w:lang w:val="en-GB"/>
-        </w:rPr>
-        <w:t xml:space="preserve"> at its own will. In a pull-based solution, le-</w:t>
-      </w:r>
-      <w:proofErr w:type="spellStart"/>
-      <w:r>
-        <w:rPr>
-          <w:lang w:val="en-GB"/>
-        </w:rPr>
-        <w:t>mon</w:t>
-      </w:r>
-      <w:proofErr w:type="spellEnd"/>
-      <w:r>
-        <w:rPr>
-          <w:lang w:val="en-GB"/>
-        </w:rPr>
-        <w:t xml:space="preserve"> will query the probe for data at predefined intervals.</w:t>
-      </w:r>
-    </w:p>
-    <w:p>
-      <w:pPr>
-        <w:rPr>
-          <w:lang w:val="en-GB"/>
-        </w:rPr>
-      </w:pPr>
-    </w:p>
-    <w:p>
-      <w:pPr>
-        <w:rPr>
-          <w:lang w:val="en-GB"/>
-        </w:rPr>
-      </w:pPr>
     </w:p>
     <w:sectPr>
       <w:pgSz w:w="11906" w:h="16838"/>
@@ -1836,7 +4745,7 @@
 </file>
 
 <file path=customXml/itemProps1.xml><?xml version="1.0" encoding="utf-8"?>
-<ds:datastoreItem xmlns:ds="http://schemas.openxmlformats.org/officeDocument/2006/customXml" ds:itemID="{744D98C8-846C-4F53-A3FF-4C58BDB4C470}">
+<ds:datastoreItem xmlns:ds="http://schemas.openxmlformats.org/officeDocument/2006/customXml" ds:itemID="{3F289F39-D320-43CB-A278-3C58A09E77AC}">
   <ds:schemaRefs>
     <ds:schemaRef ds:uri="http://schemas.openxmlformats.org/officeDocument/2006/bibliography"/>
   </ds:schemaRefs>

</xml_diff>